<commit_message>
Updated Stage Builder, added consistency across the programs for the numbering of the final orb (1 - Yellow, 2 - Blue, 3 - Red), also added the blank canvas tile's collision to be also checked in the projectile collision detection so that paint is taken away from the player when you paint that block. Also started the Mountain level file.
</commit_message>
<xml_diff>
--- a/stage-builder/stage-builder/External Tool Instructions for the Stage Builder Application.docx
+++ b/stage-builder/stage-builder/External Tool Instructions for the Stage Builder Application.docx
@@ -1,6 +1,6 @@
 
 <file path=word/document.xml><?xml version="1.0" encoding="utf-8"?>
-<w:document xmlns:ve="http://schemas.openxmlformats.org/markup-compatibility/2006" xmlns:o="urn:schemas-microsoft-com:office:office" xmlns:r="http://schemas.openxmlformats.org/officeDocument/2006/relationships" xmlns:m="http://schemas.openxmlformats.org/officeDocument/2006/math" xmlns:v="urn:schemas-microsoft-com:vml" xmlns:wp="http://schemas.openxmlformats.org/drawingml/2006/wordprocessingDrawing" xmlns:w10="urn:schemas-microsoft-com:office:word" xmlns:w="http://schemas.openxmlformats.org/wordprocessingml/2006/main" xmlns:wne="http://schemas.microsoft.com/office/word/2006/wordml">
+<w:document xmlns:wpc="http://schemas.microsoft.com/office/word/2010/wordprocessingCanvas" xmlns:mc="http://schemas.openxmlformats.org/markup-compatibility/2006" xmlns:o="urn:schemas-microsoft-com:office:office" xmlns:r="http://schemas.openxmlformats.org/officeDocument/2006/relationships" xmlns:m="http://schemas.openxmlformats.org/officeDocument/2006/math" xmlns:v="urn:schemas-microsoft-com:vml" xmlns:wp14="http://schemas.microsoft.com/office/word/2010/wordprocessingDrawing" xmlns:wp="http://schemas.openxmlformats.org/drawingml/2006/wordprocessingDrawing" xmlns:w10="urn:schemas-microsoft-com:office:word" xmlns:w="http://schemas.openxmlformats.org/wordprocessingml/2006/main" xmlns:w14="http://schemas.microsoft.com/office/word/2010/wordml" xmlns:w15="http://schemas.microsoft.com/office/word/2012/wordml" xmlns:wpg="http://schemas.microsoft.com/office/word/2010/wordprocessingGroup" xmlns:wpi="http://schemas.microsoft.com/office/word/2010/wordprocessingInk" xmlns:wne="http://schemas.microsoft.com/office/word/2006/wordml" xmlns:wps="http://schemas.microsoft.com/office/word/2010/wordprocessingShape" mc:Ignorable="w14 w15 wp14">
   <w:body>
     <w:p>
       <w:pPr>
@@ -256,7 +256,23 @@
           <w:sz w:val="24"/>
           <w:szCs w:val="24"/>
         </w:rPr>
-        <w:t xml:space="preserve">symbol in the key it must be replaced with a number between 0-9. Any other assets with the same number placed before it will be linked. For example a red orb “1R” can be linked with a door “1/” so that you must turn the red </w:t>
+        <w:t>symbol in the key it must be replaced with a number between 0-9. Any other assets with the same number</w:t>
+      </w:r>
+      <w:r>
+        <w:rPr>
+          <w:rFonts w:ascii="Times New Roman" w:hAnsi="Times New Roman" w:cs="Times New Roman"/>
+          <w:sz w:val="24"/>
+          <w:szCs w:val="24"/>
+        </w:rPr>
+        <w:t xml:space="preserve"> symbol</w:t>
+      </w:r>
+      <w:r>
+        <w:rPr>
+          <w:rFonts w:ascii="Times New Roman" w:hAnsi="Times New Roman" w:cs="Times New Roman"/>
+          <w:sz w:val="24"/>
+          <w:szCs w:val="24"/>
+        </w:rPr>
+        <w:t xml:space="preserve"> placed before it will be linked. For example a red orb “1R” can be linked with a door “1/” so that you must turn the red </w:t>
       </w:r>
       <w:r>
         <w:rPr>
@@ -344,7 +360,23 @@
           <w:sz w:val="24"/>
           <w:szCs w:val="24"/>
         </w:rPr>
-        <w:t xml:space="preserve"> from the bottom up (this means </w:t>
+        <w:t xml:space="preserve"> from the bottom </w:t>
+      </w:r>
+      <w:r>
+        <w:rPr>
+          <w:rFonts w:ascii="Times New Roman" w:hAnsi="Times New Roman" w:cs="Times New Roman"/>
+          <w:sz w:val="24"/>
+          <w:szCs w:val="24"/>
+        </w:rPr>
+        <w:t xml:space="preserve">and center of the asset </w:t>
+      </w:r>
+      <w:r>
+        <w:rPr>
+          <w:rFonts w:ascii="Times New Roman" w:hAnsi="Times New Roman" w:cs="Times New Roman"/>
+          <w:sz w:val="24"/>
+          <w:szCs w:val="24"/>
+        </w:rPr>
+        <w:t xml:space="preserve">(this means </w:t>
       </w:r>
       <w:r>
         <w:rPr>
@@ -360,8 +392,18 @@
           <w:sz w:val="24"/>
           <w:szCs w:val="24"/>
         </w:rPr>
-        <w:t xml:space="preserve"> put the player character (P) on a spot right above the ground</w:t>
-      </w:r>
+        <w:t xml:space="preserve"> put the player character (P) </w:t>
+      </w:r>
+      <w:r>
+        <w:rPr>
+          <w:rFonts w:ascii="Times New Roman" w:hAnsi="Times New Roman" w:cs="Times New Roman"/>
+          <w:sz w:val="24"/>
+          <w:szCs w:val="24"/>
+        </w:rPr>
+        <w:t>on a spot right above the ground</w:t>
+      </w:r>
+      <w:bookmarkStart w:id="0" w:name="_GoBack"/>
+      <w:bookmarkEnd w:id="0"/>
       <w:r>
         <w:rPr>
           <w:rFonts w:ascii="Times New Roman" w:hAnsi="Times New Roman" w:cs="Times New Roman"/>
@@ -391,14 +433,75 @@
           <w:sz w:val="24"/>
           <w:szCs w:val="24"/>
         </w:rPr>
-        <w:t>You must have only one “P” in a stage. This represents the spawn for the player character.</w:t>
-      </w:r>
-    </w:p>
-    <w:p>
-      <w:pPr>
-        <w:rPr>
-          <w:rFonts w:ascii="Times New Roman" w:hAnsi="Times New Roman" w:cs="Times New Roman"/>
-          <w:b/>
+        <w:t xml:space="preserve">You must have </w:t>
+      </w:r>
+      <w:r>
+        <w:rPr>
+          <w:rFonts w:ascii="Times New Roman" w:hAnsi="Times New Roman" w:cs="Times New Roman"/>
+          <w:sz w:val="24"/>
+          <w:szCs w:val="24"/>
+        </w:rPr>
+        <w:t>a</w:t>
+      </w:r>
+      <w:r>
+        <w:rPr>
+          <w:rFonts w:ascii="Times New Roman" w:hAnsi="Times New Roman" w:cs="Times New Roman"/>
+          <w:sz w:val="24"/>
+          <w:szCs w:val="24"/>
+        </w:rPr>
+        <w:t xml:space="preserve"> “P” in a stage. This represents the spawn for the player character.</w:t>
+      </w:r>
+    </w:p>
+    <w:p>
+      <w:pPr>
+        <w:pStyle w:val="ListParagraph"/>
+        <w:numPr>
+          <w:ilvl w:val="0"/>
+          <w:numId w:val="1"/>
+        </w:numPr>
+        <w:rPr>
+          <w:rFonts w:ascii="Times New Roman" w:hAnsi="Times New Roman" w:cs="Times New Roman"/>
+          <w:b/>
+          <w:sz w:val="24"/>
+          <w:szCs w:val="24"/>
+        </w:rPr>
+      </w:pPr>
+      <w:r>
+        <w:rPr>
+          <w:rFonts w:ascii="Times New Roman" w:hAnsi="Times New Roman" w:cs="Times New Roman"/>
+          <w:sz w:val="24"/>
+          <w:szCs w:val="24"/>
+        </w:rPr>
+        <w:t>When creating an enemy check if it can walk off the ground it spawn on, if it does you will need to block that from happening with a “*” symbol which creates an enemy blocking tile</w:t>
+      </w:r>
+    </w:p>
+    <w:p>
+      <w:pPr>
+        <w:pStyle w:val="ListParagraph"/>
+        <w:numPr>
+          <w:ilvl w:val="0"/>
+          <w:numId w:val="1"/>
+        </w:numPr>
+        <w:rPr>
+          <w:rFonts w:ascii="Times New Roman" w:hAnsi="Times New Roman" w:cs="Times New Roman"/>
+          <w:sz w:val="24"/>
+          <w:szCs w:val="24"/>
+        </w:rPr>
+      </w:pPr>
+      <w:r>
+        <w:rPr>
+          <w:rFonts w:ascii="Times New Roman" w:hAnsi="Times New Roman" w:cs="Times New Roman"/>
+          <w:sz w:val="24"/>
+          <w:szCs w:val="24"/>
+        </w:rPr>
+        <w:t>You must also have a Final Orb in the level it can either be a either yellow (1@), blue (2@), or red (3@).</w:t>
+      </w:r>
+    </w:p>
+    <w:p>
+      <w:pPr>
+        <w:pStyle w:val="ListParagraph"/>
+        <w:rPr>
+          <w:rFonts w:ascii="Times New Roman" w:hAnsi="Times New Roman" w:cs="Times New Roman"/>
           <w:sz w:val="24"/>
           <w:szCs w:val="24"/>
         </w:rPr>
@@ -494,6 +597,7 @@
           <w:sz w:val="24"/>
           <w:szCs w:val="24"/>
         </w:rPr>
+        <w:lastRenderedPageBreak/>
         <w:t>Step 2: Hit the “Load File” Button</w:t>
       </w:r>
     </w:p>
@@ -706,6 +810,7 @@
           <w:sz w:val="24"/>
           <w:szCs w:val="24"/>
         </w:rPr>
+        <w:lastRenderedPageBreak/>
         <w:tab/>
         <w:t xml:space="preserve">After you edit your stage to your heart’s desire, hit the “Compile in Text File” </w:t>
       </w:r>
@@ -738,8 +843,8 @@
 </file>
 
 <file path=word/numbering.xml><?xml version="1.0" encoding="utf-8"?>
-<w:numbering xmlns:ve="http://schemas.openxmlformats.org/markup-compatibility/2006" xmlns:o="urn:schemas-microsoft-com:office:office" xmlns:r="http://schemas.openxmlformats.org/officeDocument/2006/relationships" xmlns:m="http://schemas.openxmlformats.org/officeDocument/2006/math" xmlns:v="urn:schemas-microsoft-com:vml" xmlns:wp="http://schemas.openxmlformats.org/drawingml/2006/wordprocessingDrawing" xmlns:w10="urn:schemas-microsoft-com:office:word" xmlns:w="http://schemas.openxmlformats.org/wordprocessingml/2006/main" xmlns:wne="http://schemas.microsoft.com/office/word/2006/wordml">
-  <w:abstractNum w:abstractNumId="0">
+<w:numbering xmlns:wpc="http://schemas.microsoft.com/office/word/2010/wordprocessingCanvas" xmlns:mc="http://schemas.openxmlformats.org/markup-compatibility/2006" xmlns:o="urn:schemas-microsoft-com:office:office" xmlns:r="http://schemas.openxmlformats.org/officeDocument/2006/relationships" xmlns:m="http://schemas.openxmlformats.org/officeDocument/2006/math" xmlns:v="urn:schemas-microsoft-com:vml" xmlns:wp14="http://schemas.microsoft.com/office/word/2010/wordprocessingDrawing" xmlns:wp="http://schemas.openxmlformats.org/drawingml/2006/wordprocessingDrawing" xmlns:w10="urn:schemas-microsoft-com:office:word" xmlns:w="http://schemas.openxmlformats.org/wordprocessingml/2006/main" xmlns:w14="http://schemas.microsoft.com/office/word/2010/wordml" xmlns:w15="http://schemas.microsoft.com/office/word/2012/wordml" xmlns:wpg="http://schemas.microsoft.com/office/word/2010/wordprocessingGroup" xmlns:wpi="http://schemas.microsoft.com/office/word/2010/wordprocessingInk" xmlns:wne="http://schemas.microsoft.com/office/word/2006/wordml" xmlns:wps="http://schemas.microsoft.com/office/word/2010/wordprocessingShape" mc:Ignorable="w14 w15 wp14">
+  <w:abstractNum w:abstractNumId="0" w15:restartNumberingAfterBreak="0">
     <w:nsid w:val="66854155"/>
     <w:multiLevelType w:val="hybridMultilevel"/>
     <w:tmpl w:val="335CB3EA"/>
@@ -859,7 +964,7 @@
 </file>
 
 <file path=word/styles.xml><?xml version="1.0" encoding="utf-8"?>
-<w:styles xmlns:r="http://schemas.openxmlformats.org/officeDocument/2006/relationships" xmlns:w="http://schemas.openxmlformats.org/wordprocessingml/2006/main">
+<w:styles xmlns:mc="http://schemas.openxmlformats.org/markup-compatibility/2006" xmlns:r="http://schemas.openxmlformats.org/officeDocument/2006/relationships" xmlns:w="http://schemas.openxmlformats.org/wordprocessingml/2006/main" xmlns:w14="http://schemas.microsoft.com/office/word/2010/wordml" xmlns:w15="http://schemas.microsoft.com/office/word/2012/wordml" mc:Ignorable="w14 w15">
   <w:docDefaults>
     <w:rPrDefault>
       <w:rPr>
@@ -875,144 +980,378 @@
       </w:pPr>
     </w:pPrDefault>
   </w:docDefaults>
-  <w:latentStyles w:defLockedState="0" w:defUIPriority="99" w:defSemiHidden="1" w:defUnhideWhenUsed="1" w:defQFormat="0" w:count="267">
-    <w:lsdException w:name="Normal" w:semiHidden="0" w:uiPriority="0" w:unhideWhenUsed="0" w:qFormat="1"/>
-    <w:lsdException w:name="heading 1" w:semiHidden="0" w:uiPriority="9" w:unhideWhenUsed="0" w:qFormat="1"/>
-    <w:lsdException w:name="heading 2" w:uiPriority="9" w:qFormat="1"/>
-    <w:lsdException w:name="heading 3" w:uiPriority="9" w:qFormat="1"/>
-    <w:lsdException w:name="heading 4" w:uiPriority="9" w:qFormat="1"/>
-    <w:lsdException w:name="heading 5" w:uiPriority="9" w:qFormat="1"/>
-    <w:lsdException w:name="heading 6" w:uiPriority="9" w:qFormat="1"/>
-    <w:lsdException w:name="heading 7" w:uiPriority="9" w:qFormat="1"/>
-    <w:lsdException w:name="heading 8" w:uiPriority="9" w:qFormat="1"/>
-    <w:lsdException w:name="heading 9" w:uiPriority="9" w:qFormat="1"/>
-    <w:lsdException w:name="toc 1" w:uiPriority="39"/>
-    <w:lsdException w:name="toc 2" w:uiPriority="39"/>
-    <w:lsdException w:name="toc 3" w:uiPriority="39"/>
-    <w:lsdException w:name="toc 4" w:uiPriority="39"/>
-    <w:lsdException w:name="toc 5" w:uiPriority="39"/>
-    <w:lsdException w:name="toc 6" w:uiPriority="39"/>
-    <w:lsdException w:name="toc 7" w:uiPriority="39"/>
-    <w:lsdException w:name="toc 8" w:uiPriority="39"/>
-    <w:lsdException w:name="toc 9" w:uiPriority="39"/>
-    <w:lsdException w:name="caption" w:uiPriority="35" w:qFormat="1"/>
-    <w:lsdException w:name="Title" w:semiHidden="0" w:uiPriority="10" w:unhideWhenUsed="0" w:qFormat="1"/>
-    <w:lsdException w:name="Default Paragraph Font" w:uiPriority="1"/>
-    <w:lsdException w:name="Subtitle" w:semiHidden="0" w:uiPriority="11" w:unhideWhenUsed="0" w:qFormat="1"/>
-    <w:lsdException w:name="Strong" w:semiHidden="0" w:uiPriority="22" w:unhideWhenUsed="0" w:qFormat="1"/>
-    <w:lsdException w:name="Emphasis" w:semiHidden="0" w:uiPriority="20" w:unhideWhenUsed="0" w:qFormat="1"/>
-    <w:lsdException w:name="Table Grid" w:semiHidden="0" w:uiPriority="59" w:unhideWhenUsed="0"/>
-    <w:lsdException w:name="Placeholder Text" w:unhideWhenUsed="0"/>
-    <w:lsdException w:name="No Spacing" w:semiHidden="0" w:uiPriority="1" w:unhideWhenUsed="0" w:qFormat="1"/>
-    <w:lsdException w:name="Light Shading" w:semiHidden="0" w:uiPriority="60" w:unhideWhenUsed="0"/>
-    <w:lsdException w:name="Light List" w:semiHidden="0" w:uiPriority="61" w:unhideWhenUsed="0"/>
-    <w:lsdException w:name="Light Grid" w:semiHidden="0" w:uiPriority="62" w:unhideWhenUsed="0"/>
-    <w:lsdException w:name="Medium Shading 1" w:semiHidden="0" w:uiPriority="63" w:unhideWhenUsed="0"/>
-    <w:lsdException w:name="Medium Shading 2" w:semiHidden="0" w:uiPriority="64" w:unhideWhenUsed="0"/>
-    <w:lsdException w:name="Medium List 1" w:semiHidden="0" w:uiPriority="65" w:unhideWhenUsed="0"/>
-    <w:lsdException w:name="Medium List 2" w:semiHidden="0" w:uiPriority="66" w:unhideWhenUsed="0"/>
-    <w:lsdException w:name="Medium Grid 1" w:semiHidden="0" w:uiPriority="67" w:unhideWhenUsed="0"/>
-    <w:lsdException w:name="Medium Grid 2" w:semiHidden="0" w:uiPriority="68" w:unhideWhenUsed="0"/>
-    <w:lsdException w:name="Medium Grid 3" w:semiHidden="0" w:uiPriority="69" w:unhideWhenUsed="0"/>
-    <w:lsdException w:name="Dark List" w:semiHidden="0" w:uiPriority="70" w:unhideWhenUsed="0"/>
-    <w:lsdException w:name="Colorful Shading" w:semiHidden="0" w:uiPriority="71" w:unhideWhenUsed="0"/>
-    <w:lsdException w:name="Colorful List" w:semiHidden="0" w:uiPriority="72" w:unhideWhenUsed="0"/>
-    <w:lsdException w:name="Colorful Grid" w:semiHidden="0" w:uiPriority="73" w:unhideWhenUsed="0"/>
-    <w:lsdException w:name="Light Shading Accent 1" w:semiHidden="0" w:uiPriority="60" w:unhideWhenUsed="0"/>
-    <w:lsdException w:name="Light List Accent 1" w:semiHidden="0" w:uiPriority="61" w:unhideWhenUsed="0"/>
-    <w:lsdException w:name="Light Grid Accent 1" w:semiHidden="0" w:uiPriority="62" w:unhideWhenUsed="0"/>
-    <w:lsdException w:name="Medium Shading 1 Accent 1" w:semiHidden="0" w:uiPriority="63" w:unhideWhenUsed="0"/>
-    <w:lsdException w:name="Medium Shading 2 Accent 1" w:semiHidden="0" w:uiPriority="64" w:unhideWhenUsed="0"/>
-    <w:lsdException w:name="Medium List 1 Accent 1" w:semiHidden="0" w:uiPriority="65" w:unhideWhenUsed="0"/>
-    <w:lsdException w:name="Revision" w:unhideWhenUsed="0"/>
-    <w:lsdException w:name="List Paragraph" w:semiHidden="0" w:uiPriority="34" w:unhideWhenUsed="0" w:qFormat="1"/>
-    <w:lsdException w:name="Quote" w:semiHidden="0" w:uiPriority="29" w:unhideWhenUsed="0" w:qFormat="1"/>
-    <w:lsdException w:name="Intense Quote" w:semiHidden="0" w:uiPriority="30" w:unhideWhenUsed="0" w:qFormat="1"/>
-    <w:lsdException w:name="Medium List 2 Accent 1" w:semiHidden="0" w:uiPriority="66" w:unhideWhenUsed="0"/>
-    <w:lsdException w:name="Medium Grid 1 Accent 1" w:semiHidden="0" w:uiPriority="67" w:unhideWhenUsed="0"/>
-    <w:lsdException w:name="Medium Grid 2 Accent 1" w:semiHidden="0" w:uiPriority="68" w:unhideWhenUsed="0"/>
-    <w:lsdException w:name="Medium Grid 3 Accent 1" w:semiHidden="0" w:uiPriority="69" w:unhideWhenUsed="0"/>
-    <w:lsdException w:name="Dark List Accent 1" w:semiHidden="0" w:uiPriority="70" w:unhideWhenUsed="0"/>
-    <w:lsdException w:name="Colorful Shading Accent 1" w:semiHidden="0" w:uiPriority="71" w:unhideWhenUsed="0"/>
-    <w:lsdException w:name="Colorful List Accent 1" w:semiHidden="0" w:uiPriority="72" w:unhideWhenUsed="0"/>
-    <w:lsdException w:name="Colorful Grid Accent 1" w:semiHidden="0" w:uiPriority="73" w:unhideWhenUsed="0"/>
-    <w:lsdException w:name="Light Shading Accent 2" w:semiHidden="0" w:uiPriority="60" w:unhideWhenUsed="0"/>
-    <w:lsdException w:name="Light List Accent 2" w:semiHidden="0" w:uiPriority="61" w:unhideWhenUsed="0"/>
-    <w:lsdException w:name="Light Grid Accent 2" w:semiHidden="0" w:uiPriority="62" w:unhideWhenUsed="0"/>
-    <w:lsdException w:name="Medium Shading 1 Accent 2" w:semiHidden="0" w:uiPriority="63" w:unhideWhenUsed="0"/>
-    <w:lsdException w:name="Medium Shading 2 Accent 2" w:semiHidden="0" w:uiPriority="64" w:unhideWhenUsed="0"/>
-    <w:lsdException w:name="Medium List 1 Accent 2" w:semiHidden="0" w:uiPriority="65" w:unhideWhenUsed="0"/>
-    <w:lsdException w:name="Medium List 2 Accent 2" w:semiHidden="0" w:uiPriority="66" w:unhideWhenUsed="0"/>
-    <w:lsdException w:name="Medium Grid 1 Accent 2" w:semiHidden="0" w:uiPriority="67" w:unhideWhenUsed="0"/>
-    <w:lsdException w:name="Medium Grid 2 Accent 2" w:semiHidden="0" w:uiPriority="68" w:unhideWhenUsed="0"/>
-    <w:lsdException w:name="Medium Grid 3 Accent 2" w:semiHidden="0" w:uiPriority="69" w:unhideWhenUsed="0"/>
-    <w:lsdException w:name="Dark List Accent 2" w:semiHidden="0" w:uiPriority="70" w:unhideWhenUsed="0"/>
-    <w:lsdException w:name="Colorful Shading Accent 2" w:semiHidden="0" w:uiPriority="71" w:unhideWhenUsed="0"/>
-    <w:lsdException w:name="Colorful List Accent 2" w:semiHidden="0" w:uiPriority="72" w:unhideWhenUsed="0"/>
-    <w:lsdException w:name="Colorful Grid Accent 2" w:semiHidden="0" w:uiPriority="73" w:unhideWhenUsed="0"/>
-    <w:lsdException w:name="Light Shading Accent 3" w:semiHidden="0" w:uiPriority="60" w:unhideWhenUsed="0"/>
-    <w:lsdException w:name="Light List Accent 3" w:semiHidden="0" w:uiPriority="61" w:unhideWhenUsed="0"/>
-    <w:lsdException w:name="Light Grid Accent 3" w:semiHidden="0" w:uiPriority="62" w:unhideWhenUsed="0"/>
-    <w:lsdException w:name="Medium Shading 1 Accent 3" w:semiHidden="0" w:uiPriority="63" w:unhideWhenUsed="0"/>
-    <w:lsdException w:name="Medium Shading 2 Accent 3" w:semiHidden="0" w:uiPriority="64" w:unhideWhenUsed="0"/>
-    <w:lsdException w:name="Medium List 1 Accent 3" w:semiHidden="0" w:uiPriority="65" w:unhideWhenUsed="0"/>
-    <w:lsdException w:name="Medium List 2 Accent 3" w:semiHidden="0" w:uiPriority="66" w:unhideWhenUsed="0"/>
-    <w:lsdException w:name="Medium Grid 1 Accent 3" w:semiHidden="0" w:uiPriority="67" w:unhideWhenUsed="0"/>
-    <w:lsdException w:name="Medium Grid 2 Accent 3" w:semiHidden="0" w:uiPriority="68" w:unhideWhenUsed="0"/>
-    <w:lsdException w:name="Medium Grid 3 Accent 3" w:semiHidden="0" w:uiPriority="69" w:unhideWhenUsed="0"/>
-    <w:lsdException w:name="Dark List Accent 3" w:semiHidden="0" w:uiPriority="70" w:unhideWhenUsed="0"/>
-    <w:lsdException w:name="Colorful Shading Accent 3" w:semiHidden="0" w:uiPriority="71" w:unhideWhenUsed="0"/>
-    <w:lsdException w:name="Colorful List Accent 3" w:semiHidden="0" w:uiPriority="72" w:unhideWhenUsed="0"/>
-    <w:lsdException w:name="Colorful Grid Accent 3" w:semiHidden="0" w:uiPriority="73" w:unhideWhenUsed="0"/>
-    <w:lsdException w:name="Light Shading Accent 4" w:semiHidden="0" w:uiPriority="60" w:unhideWhenUsed="0"/>
-    <w:lsdException w:name="Light List Accent 4" w:semiHidden="0" w:uiPriority="61" w:unhideWhenUsed="0"/>
-    <w:lsdException w:name="Light Grid Accent 4" w:semiHidden="0" w:uiPriority="62" w:unhideWhenUsed="0"/>
-    <w:lsdException w:name="Medium Shading 1 Accent 4" w:semiHidden="0" w:uiPriority="63" w:unhideWhenUsed="0"/>
-    <w:lsdException w:name="Medium Shading 2 Accent 4" w:semiHidden="0" w:uiPriority="64" w:unhideWhenUsed="0"/>
-    <w:lsdException w:name="Medium List 1 Accent 4" w:semiHidden="0" w:uiPriority="65" w:unhideWhenUsed="0"/>
-    <w:lsdException w:name="Medium List 2 Accent 4" w:semiHidden="0" w:uiPriority="66" w:unhideWhenUsed="0"/>
-    <w:lsdException w:name="Medium Grid 1 Accent 4" w:semiHidden="0" w:uiPriority="67" w:unhideWhenUsed="0"/>
-    <w:lsdException w:name="Medium Grid 2 Accent 4" w:semiHidden="0" w:uiPriority="68" w:unhideWhenUsed="0"/>
-    <w:lsdException w:name="Medium Grid 3 Accent 4" w:semiHidden="0" w:uiPriority="69" w:unhideWhenUsed="0"/>
-    <w:lsdException w:name="Dark List Accent 4" w:semiHidden="0" w:uiPriority="70" w:unhideWhenUsed="0"/>
-    <w:lsdException w:name="Colorful Shading Accent 4" w:semiHidden="0" w:uiPriority="71" w:unhideWhenUsed="0"/>
-    <w:lsdException w:name="Colorful List Accent 4" w:semiHidden="0" w:uiPriority="72" w:unhideWhenUsed="0"/>
-    <w:lsdException w:name="Colorful Grid Accent 4" w:semiHidden="0" w:uiPriority="73" w:unhideWhenUsed="0"/>
-    <w:lsdException w:name="Light Shading Accent 5" w:semiHidden="0" w:uiPriority="60" w:unhideWhenUsed="0"/>
-    <w:lsdException w:name="Light List Accent 5" w:semiHidden="0" w:uiPriority="61" w:unhideWhenUsed="0"/>
-    <w:lsdException w:name="Light Grid Accent 5" w:semiHidden="0" w:uiPriority="62" w:unhideWhenUsed="0"/>
-    <w:lsdException w:name="Medium Shading 1 Accent 5" w:semiHidden="0" w:uiPriority="63" w:unhideWhenUsed="0"/>
-    <w:lsdException w:name="Medium Shading 2 Accent 5" w:semiHidden="0" w:uiPriority="64" w:unhideWhenUsed="0"/>
-    <w:lsdException w:name="Medium List 1 Accent 5" w:semiHidden="0" w:uiPriority="65" w:unhideWhenUsed="0"/>
-    <w:lsdException w:name="Medium List 2 Accent 5" w:semiHidden="0" w:uiPriority="66" w:unhideWhenUsed="0"/>
-    <w:lsdException w:name="Medium Grid 1 Accent 5" w:semiHidden="0" w:uiPriority="67" w:unhideWhenUsed="0"/>
-    <w:lsdException w:name="Medium Grid 2 Accent 5" w:semiHidden="0" w:uiPriority="68" w:unhideWhenUsed="0"/>
-    <w:lsdException w:name="Medium Grid 3 Accent 5" w:semiHidden="0" w:uiPriority="69" w:unhideWhenUsed="0"/>
-    <w:lsdException w:name="Dark List Accent 5" w:semiHidden="0" w:uiPriority="70" w:unhideWhenUsed="0"/>
-    <w:lsdException w:name="Colorful Shading Accent 5" w:semiHidden="0" w:uiPriority="71" w:unhideWhenUsed="0"/>
-    <w:lsdException w:name="Colorful List Accent 5" w:semiHidden="0" w:uiPriority="72" w:unhideWhenUsed="0"/>
-    <w:lsdException w:name="Colorful Grid Accent 5" w:semiHidden="0" w:uiPriority="73" w:unhideWhenUsed="0"/>
-    <w:lsdException w:name="Light Shading Accent 6" w:semiHidden="0" w:uiPriority="60" w:unhideWhenUsed="0"/>
-    <w:lsdException w:name="Light List Accent 6" w:semiHidden="0" w:uiPriority="61" w:unhideWhenUsed="0"/>
-    <w:lsdException w:name="Light Grid Accent 6" w:semiHidden="0" w:uiPriority="62" w:unhideWhenUsed="0"/>
-    <w:lsdException w:name="Medium Shading 1 Accent 6" w:semiHidden="0" w:uiPriority="63" w:unhideWhenUsed="0"/>
-    <w:lsdException w:name="Medium Shading 2 Accent 6" w:semiHidden="0" w:uiPriority="64" w:unhideWhenUsed="0"/>
-    <w:lsdException w:name="Medium List 1 Accent 6" w:semiHidden="0" w:uiPriority="65" w:unhideWhenUsed="0"/>
-    <w:lsdException w:name="Medium List 2 Accent 6" w:semiHidden="0" w:uiPriority="66" w:unhideWhenUsed="0"/>
-    <w:lsdException w:name="Medium Grid 1 Accent 6" w:semiHidden="0" w:uiPriority="67" w:unhideWhenUsed="0"/>
-    <w:lsdException w:name="Medium Grid 2 Accent 6" w:semiHidden="0" w:uiPriority="68" w:unhideWhenUsed="0"/>
-    <w:lsdException w:name="Medium Grid 3 Accent 6" w:semiHidden="0" w:uiPriority="69" w:unhideWhenUsed="0"/>
-    <w:lsdException w:name="Dark List Accent 6" w:semiHidden="0" w:uiPriority="70" w:unhideWhenUsed="0"/>
-    <w:lsdException w:name="Colorful Shading Accent 6" w:semiHidden="0" w:uiPriority="71" w:unhideWhenUsed="0"/>
-    <w:lsdException w:name="Colorful List Accent 6" w:semiHidden="0" w:uiPriority="72" w:unhideWhenUsed="0"/>
-    <w:lsdException w:name="Colorful Grid Accent 6" w:semiHidden="0" w:uiPriority="73" w:unhideWhenUsed="0"/>
-    <w:lsdException w:name="Subtle Emphasis" w:semiHidden="0" w:uiPriority="19" w:unhideWhenUsed="0" w:qFormat="1"/>
-    <w:lsdException w:name="Intense Emphasis" w:semiHidden="0" w:uiPriority="21" w:unhideWhenUsed="0" w:qFormat="1"/>
-    <w:lsdException w:name="Subtle Reference" w:semiHidden="0" w:uiPriority="31" w:unhideWhenUsed="0" w:qFormat="1"/>
-    <w:lsdException w:name="Intense Reference" w:semiHidden="0" w:uiPriority="32" w:unhideWhenUsed="0" w:qFormat="1"/>
-    <w:lsdException w:name="Book Title" w:semiHidden="0" w:uiPriority="33" w:unhideWhenUsed="0" w:qFormat="1"/>
-    <w:lsdException w:name="Bibliography" w:uiPriority="37"/>
-    <w:lsdException w:name="TOC Heading" w:uiPriority="39" w:qFormat="1"/>
+  <w:latentStyles w:defLockedState="0" w:defUIPriority="99" w:defSemiHidden="0" w:defUnhideWhenUsed="0" w:defQFormat="0" w:count="371">
+    <w:lsdException w:name="Normal" w:uiPriority="0" w:qFormat="1"/>
+    <w:lsdException w:name="heading 1" w:uiPriority="9" w:qFormat="1"/>
+    <w:lsdException w:name="heading 2" w:semiHidden="1" w:uiPriority="9" w:unhideWhenUsed="1" w:qFormat="1"/>
+    <w:lsdException w:name="heading 3" w:semiHidden="1" w:uiPriority="9" w:unhideWhenUsed="1" w:qFormat="1"/>
+    <w:lsdException w:name="heading 4" w:semiHidden="1" w:uiPriority="9" w:unhideWhenUsed="1" w:qFormat="1"/>
+    <w:lsdException w:name="heading 5" w:semiHidden="1" w:uiPriority="9" w:unhideWhenUsed="1" w:qFormat="1"/>
+    <w:lsdException w:name="heading 6" w:semiHidden="1" w:uiPriority="9" w:unhideWhenUsed="1" w:qFormat="1"/>
+    <w:lsdException w:name="heading 7" w:semiHidden="1" w:uiPriority="9" w:unhideWhenUsed="1" w:qFormat="1"/>
+    <w:lsdException w:name="heading 8" w:semiHidden="1" w:uiPriority="9" w:unhideWhenUsed="1" w:qFormat="1"/>
+    <w:lsdException w:name="heading 9" w:semiHidden="1" w:uiPriority="9" w:unhideWhenUsed="1" w:qFormat="1"/>
+    <w:lsdException w:name="index 1" w:semiHidden="1" w:unhideWhenUsed="1"/>
+    <w:lsdException w:name="index 2" w:semiHidden="1" w:unhideWhenUsed="1"/>
+    <w:lsdException w:name="index 3" w:semiHidden="1" w:unhideWhenUsed="1"/>
+    <w:lsdException w:name="index 4" w:semiHidden="1" w:unhideWhenUsed="1"/>
+    <w:lsdException w:name="index 5" w:semiHidden="1" w:unhideWhenUsed="1"/>
+    <w:lsdException w:name="index 6" w:semiHidden="1" w:unhideWhenUsed="1"/>
+    <w:lsdException w:name="index 7" w:semiHidden="1" w:unhideWhenUsed="1"/>
+    <w:lsdException w:name="index 8" w:semiHidden="1" w:unhideWhenUsed="1"/>
+    <w:lsdException w:name="index 9" w:semiHidden="1" w:unhideWhenUsed="1"/>
+    <w:lsdException w:name="toc 1" w:semiHidden="1" w:uiPriority="39" w:unhideWhenUsed="1"/>
+    <w:lsdException w:name="toc 2" w:semiHidden="1" w:uiPriority="39" w:unhideWhenUsed="1"/>
+    <w:lsdException w:name="toc 3" w:semiHidden="1" w:uiPriority="39" w:unhideWhenUsed="1"/>
+    <w:lsdException w:name="toc 4" w:semiHidden="1" w:uiPriority="39" w:unhideWhenUsed="1"/>
+    <w:lsdException w:name="toc 5" w:semiHidden="1" w:uiPriority="39" w:unhideWhenUsed="1"/>
+    <w:lsdException w:name="toc 6" w:semiHidden="1" w:uiPriority="39" w:unhideWhenUsed="1"/>
+    <w:lsdException w:name="toc 7" w:semiHidden="1" w:uiPriority="39" w:unhideWhenUsed="1"/>
+    <w:lsdException w:name="toc 8" w:semiHidden="1" w:uiPriority="39" w:unhideWhenUsed="1"/>
+    <w:lsdException w:name="toc 9" w:semiHidden="1" w:uiPriority="39" w:unhideWhenUsed="1"/>
+    <w:lsdException w:name="Normal Indent" w:semiHidden="1" w:unhideWhenUsed="1"/>
+    <w:lsdException w:name="footnote text" w:semiHidden="1" w:unhideWhenUsed="1"/>
+    <w:lsdException w:name="annotation text" w:semiHidden="1" w:unhideWhenUsed="1"/>
+    <w:lsdException w:name="header" w:semiHidden="1" w:unhideWhenUsed="1"/>
+    <w:lsdException w:name="footer" w:semiHidden="1" w:unhideWhenUsed="1"/>
+    <w:lsdException w:name="index heading" w:semiHidden="1" w:unhideWhenUsed="1"/>
+    <w:lsdException w:name="caption" w:semiHidden="1" w:uiPriority="35" w:unhideWhenUsed="1" w:qFormat="1"/>
+    <w:lsdException w:name="table of figures" w:semiHidden="1" w:unhideWhenUsed="1"/>
+    <w:lsdException w:name="envelope address" w:semiHidden="1" w:unhideWhenUsed="1"/>
+    <w:lsdException w:name="envelope return" w:semiHidden="1" w:unhideWhenUsed="1"/>
+    <w:lsdException w:name="footnote reference" w:semiHidden="1" w:unhideWhenUsed="1"/>
+    <w:lsdException w:name="annotation reference" w:semiHidden="1" w:unhideWhenUsed="1"/>
+    <w:lsdException w:name="line number" w:semiHidden="1" w:unhideWhenUsed="1"/>
+    <w:lsdException w:name="page number" w:semiHidden="1" w:unhideWhenUsed="1"/>
+    <w:lsdException w:name="endnote reference" w:semiHidden="1" w:unhideWhenUsed="1"/>
+    <w:lsdException w:name="endnote text" w:semiHidden="1" w:unhideWhenUsed="1"/>
+    <w:lsdException w:name="table of authorities" w:semiHidden="1" w:unhideWhenUsed="1"/>
+    <w:lsdException w:name="macro" w:semiHidden="1" w:unhideWhenUsed="1"/>
+    <w:lsdException w:name="toa heading" w:semiHidden="1" w:unhideWhenUsed="1"/>
+    <w:lsdException w:name="List" w:semiHidden="1" w:unhideWhenUsed="1"/>
+    <w:lsdException w:name="List Bullet" w:semiHidden="1" w:unhideWhenUsed="1"/>
+    <w:lsdException w:name="List Number" w:semiHidden="1" w:unhideWhenUsed="1"/>
+    <w:lsdException w:name="List 2" w:semiHidden="1" w:unhideWhenUsed="1"/>
+    <w:lsdException w:name="List 3" w:semiHidden="1" w:unhideWhenUsed="1"/>
+    <w:lsdException w:name="List 4" w:semiHidden="1" w:unhideWhenUsed="1"/>
+    <w:lsdException w:name="List 5" w:semiHidden="1" w:unhideWhenUsed="1"/>
+    <w:lsdException w:name="List Bullet 2" w:semiHidden="1" w:unhideWhenUsed="1"/>
+    <w:lsdException w:name="List Bullet 3" w:semiHidden="1" w:unhideWhenUsed="1"/>
+    <w:lsdException w:name="List Bullet 4" w:semiHidden="1" w:unhideWhenUsed="1"/>
+    <w:lsdException w:name="List Bullet 5" w:semiHidden="1" w:unhideWhenUsed="1"/>
+    <w:lsdException w:name="List Number 2" w:semiHidden="1" w:unhideWhenUsed="1"/>
+    <w:lsdException w:name="List Number 3" w:semiHidden="1" w:unhideWhenUsed="1"/>
+    <w:lsdException w:name="List Number 4" w:semiHidden="1" w:unhideWhenUsed="1"/>
+    <w:lsdException w:name="List Number 5" w:semiHidden="1" w:unhideWhenUsed="1"/>
+    <w:lsdException w:name="Title" w:uiPriority="10" w:qFormat="1"/>
+    <w:lsdException w:name="Closing" w:semiHidden="1" w:unhideWhenUsed="1"/>
+    <w:lsdException w:name="Signature" w:semiHidden="1" w:unhideWhenUsed="1"/>
+    <w:lsdException w:name="Default Paragraph Font" w:semiHidden="1" w:uiPriority="1" w:unhideWhenUsed="1"/>
+    <w:lsdException w:name="Body Text" w:semiHidden="1" w:unhideWhenUsed="1"/>
+    <w:lsdException w:name="Body Text Indent" w:semiHidden="1" w:unhideWhenUsed="1"/>
+    <w:lsdException w:name="List Continue" w:semiHidden="1" w:unhideWhenUsed="1"/>
+    <w:lsdException w:name="List Continue 2" w:semiHidden="1" w:unhideWhenUsed="1"/>
+    <w:lsdException w:name="List Continue 3" w:semiHidden="1" w:unhideWhenUsed="1"/>
+    <w:lsdException w:name="List Continue 4" w:semiHidden="1" w:unhideWhenUsed="1"/>
+    <w:lsdException w:name="List Continue 5" w:semiHidden="1" w:unhideWhenUsed="1"/>
+    <w:lsdException w:name="Message Header" w:semiHidden="1" w:unhideWhenUsed="1"/>
+    <w:lsdException w:name="Subtitle" w:uiPriority="11" w:qFormat="1"/>
+    <w:lsdException w:name="Salutation" w:semiHidden="1" w:unhideWhenUsed="1"/>
+    <w:lsdException w:name="Date" w:semiHidden="1" w:unhideWhenUsed="1"/>
+    <w:lsdException w:name="Body Text First Indent" w:semiHidden="1" w:unhideWhenUsed="1"/>
+    <w:lsdException w:name="Body Text First Indent 2" w:semiHidden="1" w:unhideWhenUsed="1"/>
+    <w:lsdException w:name="Note Heading" w:semiHidden="1" w:unhideWhenUsed="1"/>
+    <w:lsdException w:name="Body Text 2" w:semiHidden="1" w:unhideWhenUsed="1"/>
+    <w:lsdException w:name="Body Text 3" w:semiHidden="1" w:unhideWhenUsed="1"/>
+    <w:lsdException w:name="Body Text Indent 2" w:semiHidden="1" w:unhideWhenUsed="1"/>
+    <w:lsdException w:name="Body Text Indent 3" w:semiHidden="1" w:unhideWhenUsed="1"/>
+    <w:lsdException w:name="Block Text" w:semiHidden="1" w:unhideWhenUsed="1"/>
+    <w:lsdException w:name="Hyperlink" w:semiHidden="1" w:unhideWhenUsed="1"/>
+    <w:lsdException w:name="FollowedHyperlink" w:semiHidden="1" w:unhideWhenUsed="1"/>
+    <w:lsdException w:name="Strong" w:uiPriority="22" w:qFormat="1"/>
+    <w:lsdException w:name="Emphasis" w:uiPriority="20" w:qFormat="1"/>
+    <w:lsdException w:name="Document Map" w:semiHidden="1" w:unhideWhenUsed="1"/>
+    <w:lsdException w:name="Plain Text" w:semiHidden="1" w:unhideWhenUsed="1"/>
+    <w:lsdException w:name="E-mail Signature" w:semiHidden="1" w:unhideWhenUsed="1"/>
+    <w:lsdException w:name="HTML Top of Form" w:semiHidden="1" w:unhideWhenUsed="1"/>
+    <w:lsdException w:name="HTML Bottom of Form" w:semiHidden="1" w:unhideWhenUsed="1"/>
+    <w:lsdException w:name="Normal (Web)" w:semiHidden="1" w:unhideWhenUsed="1"/>
+    <w:lsdException w:name="HTML Acronym" w:semiHidden="1" w:unhideWhenUsed="1"/>
+    <w:lsdException w:name="HTML Address" w:semiHidden="1" w:unhideWhenUsed="1"/>
+    <w:lsdException w:name="HTML Cite" w:semiHidden="1" w:unhideWhenUsed="1"/>
+    <w:lsdException w:name="HTML Code" w:semiHidden="1" w:unhideWhenUsed="1"/>
+    <w:lsdException w:name="HTML Definition" w:semiHidden="1" w:unhideWhenUsed="1"/>
+    <w:lsdException w:name="HTML Keyboard" w:semiHidden="1" w:unhideWhenUsed="1"/>
+    <w:lsdException w:name="HTML Preformatted" w:semiHidden="1" w:unhideWhenUsed="1"/>
+    <w:lsdException w:name="HTML Sample" w:semiHidden="1" w:unhideWhenUsed="1"/>
+    <w:lsdException w:name="HTML Typewriter" w:semiHidden="1" w:unhideWhenUsed="1"/>
+    <w:lsdException w:name="HTML Variable" w:semiHidden="1" w:unhideWhenUsed="1"/>
+    <w:lsdException w:name="Normal Table" w:semiHidden="1" w:unhideWhenUsed="1"/>
+    <w:lsdException w:name="annotation subject" w:semiHidden="1" w:unhideWhenUsed="1"/>
+    <w:lsdException w:name="No List" w:semiHidden="1" w:unhideWhenUsed="1"/>
+    <w:lsdException w:name="Outline List 1" w:semiHidden="1" w:unhideWhenUsed="1"/>
+    <w:lsdException w:name="Outline List 2" w:semiHidden="1" w:unhideWhenUsed="1"/>
+    <w:lsdException w:name="Outline List 3" w:semiHidden="1" w:unhideWhenUsed="1"/>
+    <w:lsdException w:name="Table Simple 1" w:semiHidden="1" w:unhideWhenUsed="1"/>
+    <w:lsdException w:name="Table Simple 2" w:semiHidden="1" w:unhideWhenUsed="1"/>
+    <w:lsdException w:name="Table Simple 3" w:semiHidden="1" w:unhideWhenUsed="1"/>
+    <w:lsdException w:name="Table Classic 1" w:semiHidden="1" w:unhideWhenUsed="1"/>
+    <w:lsdException w:name="Table Classic 2" w:semiHidden="1" w:unhideWhenUsed="1"/>
+    <w:lsdException w:name="Table Classic 3" w:semiHidden="1" w:unhideWhenUsed="1"/>
+    <w:lsdException w:name="Table Classic 4" w:semiHidden="1" w:unhideWhenUsed="1"/>
+    <w:lsdException w:name="Table Colorful 1" w:semiHidden="1" w:unhideWhenUsed="1"/>
+    <w:lsdException w:name="Table Colorful 2" w:semiHidden="1" w:unhideWhenUsed="1"/>
+    <w:lsdException w:name="Table Colorful 3" w:semiHidden="1" w:unhideWhenUsed="1"/>
+    <w:lsdException w:name="Table Columns 1" w:semiHidden="1" w:unhideWhenUsed="1"/>
+    <w:lsdException w:name="Table Columns 2" w:semiHidden="1" w:unhideWhenUsed="1"/>
+    <w:lsdException w:name="Table Columns 3" w:semiHidden="1" w:unhideWhenUsed="1"/>
+    <w:lsdException w:name="Table Columns 4" w:semiHidden="1" w:unhideWhenUsed="1"/>
+    <w:lsdException w:name="Table Columns 5" w:semiHidden="1" w:unhideWhenUsed="1"/>
+    <w:lsdException w:name="Table Grid 1" w:semiHidden="1" w:unhideWhenUsed="1"/>
+    <w:lsdException w:name="Table Grid 2" w:semiHidden="1" w:unhideWhenUsed="1"/>
+    <w:lsdException w:name="Table Grid 3" w:semiHidden="1" w:unhideWhenUsed="1"/>
+    <w:lsdException w:name="Table Grid 4" w:semiHidden="1" w:unhideWhenUsed="1"/>
+    <w:lsdException w:name="Table Grid 5" w:semiHidden="1" w:unhideWhenUsed="1"/>
+    <w:lsdException w:name="Table Grid 6" w:semiHidden="1" w:unhideWhenUsed="1"/>
+    <w:lsdException w:name="Table Grid 7" w:semiHidden="1" w:unhideWhenUsed="1"/>
+    <w:lsdException w:name="Table Grid 8" w:semiHidden="1" w:unhideWhenUsed="1"/>
+    <w:lsdException w:name="Table List 1" w:semiHidden="1" w:unhideWhenUsed="1"/>
+    <w:lsdException w:name="Table List 2" w:semiHidden="1" w:unhideWhenUsed="1"/>
+    <w:lsdException w:name="Table List 3" w:semiHidden="1" w:unhideWhenUsed="1"/>
+    <w:lsdException w:name="Table List 4" w:semiHidden="1" w:unhideWhenUsed="1"/>
+    <w:lsdException w:name="Table List 5" w:semiHidden="1" w:unhideWhenUsed="1"/>
+    <w:lsdException w:name="Table List 6" w:semiHidden="1" w:unhideWhenUsed="1"/>
+    <w:lsdException w:name="Table List 7" w:semiHidden="1" w:unhideWhenUsed="1"/>
+    <w:lsdException w:name="Table List 8" w:semiHidden="1" w:unhideWhenUsed="1"/>
+    <w:lsdException w:name="Table 3D effects 1" w:semiHidden="1" w:unhideWhenUsed="1"/>
+    <w:lsdException w:name="Table 3D effects 2" w:semiHidden="1" w:unhideWhenUsed="1"/>
+    <w:lsdException w:name="Table 3D effects 3" w:semiHidden="1" w:unhideWhenUsed="1"/>
+    <w:lsdException w:name="Table Contemporary" w:semiHidden="1" w:unhideWhenUsed="1"/>
+    <w:lsdException w:name="Table Elegant" w:semiHidden="1" w:unhideWhenUsed="1"/>
+    <w:lsdException w:name="Table Professional" w:semiHidden="1" w:unhideWhenUsed="1"/>
+    <w:lsdException w:name="Table Subtle 1" w:semiHidden="1" w:unhideWhenUsed="1"/>
+    <w:lsdException w:name="Table Subtle 2" w:semiHidden="1" w:unhideWhenUsed="1"/>
+    <w:lsdException w:name="Table Web 1" w:semiHidden="1" w:unhideWhenUsed="1"/>
+    <w:lsdException w:name="Table Web 2" w:semiHidden="1" w:unhideWhenUsed="1"/>
+    <w:lsdException w:name="Table Web 3" w:semiHidden="1" w:unhideWhenUsed="1"/>
+    <w:lsdException w:name="Balloon Text" w:semiHidden="1" w:unhideWhenUsed="1"/>
+    <w:lsdException w:name="Table Grid" w:uiPriority="59"/>
+    <w:lsdException w:name="Table Theme" w:semiHidden="1" w:unhideWhenUsed="1"/>
+    <w:lsdException w:name="Placeholder Text" w:semiHidden="1"/>
+    <w:lsdException w:name="No Spacing" w:uiPriority="1" w:qFormat="1"/>
+    <w:lsdException w:name="Light Shading" w:uiPriority="60"/>
+    <w:lsdException w:name="Light List" w:uiPriority="61"/>
+    <w:lsdException w:name="Light Grid" w:uiPriority="62"/>
+    <w:lsdException w:name="Medium Shading 1" w:uiPriority="63"/>
+    <w:lsdException w:name="Medium Shading 2" w:uiPriority="64"/>
+    <w:lsdException w:name="Medium List 1" w:uiPriority="65"/>
+    <w:lsdException w:name="Medium List 2" w:uiPriority="66"/>
+    <w:lsdException w:name="Medium Grid 1" w:uiPriority="67"/>
+    <w:lsdException w:name="Medium Grid 2" w:uiPriority="68"/>
+    <w:lsdException w:name="Medium Grid 3" w:uiPriority="69"/>
+    <w:lsdException w:name="Dark List" w:uiPriority="70"/>
+    <w:lsdException w:name="Colorful Shading" w:uiPriority="71"/>
+    <w:lsdException w:name="Colorful List" w:uiPriority="72"/>
+    <w:lsdException w:name="Colorful Grid" w:uiPriority="73"/>
+    <w:lsdException w:name="Light Shading Accent 1" w:uiPriority="60"/>
+    <w:lsdException w:name="Light List Accent 1" w:uiPriority="61"/>
+    <w:lsdException w:name="Light Grid Accent 1" w:uiPriority="62"/>
+    <w:lsdException w:name="Medium Shading 1 Accent 1" w:uiPriority="63"/>
+    <w:lsdException w:name="Medium Shading 2 Accent 1" w:uiPriority="64"/>
+    <w:lsdException w:name="Medium List 1 Accent 1" w:uiPriority="65"/>
+    <w:lsdException w:name="Revision" w:semiHidden="1"/>
+    <w:lsdException w:name="List Paragraph" w:uiPriority="34" w:qFormat="1"/>
+    <w:lsdException w:name="Quote" w:uiPriority="29" w:qFormat="1"/>
+    <w:lsdException w:name="Intense Quote" w:uiPriority="30" w:qFormat="1"/>
+    <w:lsdException w:name="Medium List 2 Accent 1" w:uiPriority="66"/>
+    <w:lsdException w:name="Medium Grid 1 Accent 1" w:uiPriority="67"/>
+    <w:lsdException w:name="Medium Grid 2 Accent 1" w:uiPriority="68"/>
+    <w:lsdException w:name="Medium Grid 3 Accent 1" w:uiPriority="69"/>
+    <w:lsdException w:name="Dark List Accent 1" w:uiPriority="70"/>
+    <w:lsdException w:name="Colorful Shading Accent 1" w:uiPriority="71"/>
+    <w:lsdException w:name="Colorful List Accent 1" w:uiPriority="72"/>
+    <w:lsdException w:name="Colorful Grid Accent 1" w:uiPriority="73"/>
+    <w:lsdException w:name="Light Shading Accent 2" w:uiPriority="60"/>
+    <w:lsdException w:name="Light List Accent 2" w:uiPriority="61"/>
+    <w:lsdException w:name="Light Grid Accent 2" w:uiPriority="62"/>
+    <w:lsdException w:name="Medium Shading 1 Accent 2" w:uiPriority="63"/>
+    <w:lsdException w:name="Medium Shading 2 Accent 2" w:uiPriority="64"/>
+    <w:lsdException w:name="Medium List 1 Accent 2" w:uiPriority="65"/>
+    <w:lsdException w:name="Medium List 2 Accent 2" w:uiPriority="66"/>
+    <w:lsdException w:name="Medium Grid 1 Accent 2" w:uiPriority="67"/>
+    <w:lsdException w:name="Medium Grid 2 Accent 2" w:uiPriority="68"/>
+    <w:lsdException w:name="Medium Grid 3 Accent 2" w:uiPriority="69"/>
+    <w:lsdException w:name="Dark List Accent 2" w:uiPriority="70"/>
+    <w:lsdException w:name="Colorful Shading Accent 2" w:uiPriority="71"/>
+    <w:lsdException w:name="Colorful List Accent 2" w:uiPriority="72"/>
+    <w:lsdException w:name="Colorful Grid Accent 2" w:uiPriority="73"/>
+    <w:lsdException w:name="Light Shading Accent 3" w:uiPriority="60"/>
+    <w:lsdException w:name="Light List Accent 3" w:uiPriority="61"/>
+    <w:lsdException w:name="Light Grid Accent 3" w:uiPriority="62"/>
+    <w:lsdException w:name="Medium Shading 1 Accent 3" w:uiPriority="63"/>
+    <w:lsdException w:name="Medium Shading 2 Accent 3" w:uiPriority="64"/>
+    <w:lsdException w:name="Medium List 1 Accent 3" w:uiPriority="65"/>
+    <w:lsdException w:name="Medium List 2 Accent 3" w:uiPriority="66"/>
+    <w:lsdException w:name="Medium Grid 1 Accent 3" w:uiPriority="67"/>
+    <w:lsdException w:name="Medium Grid 2 Accent 3" w:uiPriority="68"/>
+    <w:lsdException w:name="Medium Grid 3 Accent 3" w:uiPriority="69"/>
+    <w:lsdException w:name="Dark List Accent 3" w:uiPriority="70"/>
+    <w:lsdException w:name="Colorful Shading Accent 3" w:uiPriority="71"/>
+    <w:lsdException w:name="Colorful List Accent 3" w:uiPriority="72"/>
+    <w:lsdException w:name="Colorful Grid Accent 3" w:uiPriority="73"/>
+    <w:lsdException w:name="Light Shading Accent 4" w:uiPriority="60"/>
+    <w:lsdException w:name="Light List Accent 4" w:uiPriority="61"/>
+    <w:lsdException w:name="Light Grid Accent 4" w:uiPriority="62"/>
+    <w:lsdException w:name="Medium Shading 1 Accent 4" w:uiPriority="63"/>
+    <w:lsdException w:name="Medium Shading 2 Accent 4" w:uiPriority="64"/>
+    <w:lsdException w:name="Medium List 1 Accent 4" w:uiPriority="65"/>
+    <w:lsdException w:name="Medium List 2 Accent 4" w:uiPriority="66"/>
+    <w:lsdException w:name="Medium Grid 1 Accent 4" w:uiPriority="67"/>
+    <w:lsdException w:name="Medium Grid 2 Accent 4" w:uiPriority="68"/>
+    <w:lsdException w:name="Medium Grid 3 Accent 4" w:uiPriority="69"/>
+    <w:lsdException w:name="Dark List Accent 4" w:uiPriority="70"/>
+    <w:lsdException w:name="Colorful Shading Accent 4" w:uiPriority="71"/>
+    <w:lsdException w:name="Colorful List Accent 4" w:uiPriority="72"/>
+    <w:lsdException w:name="Colorful Grid Accent 4" w:uiPriority="73"/>
+    <w:lsdException w:name="Light Shading Accent 5" w:uiPriority="60"/>
+    <w:lsdException w:name="Light List Accent 5" w:uiPriority="61"/>
+    <w:lsdException w:name="Light Grid Accent 5" w:uiPriority="62"/>
+    <w:lsdException w:name="Medium Shading 1 Accent 5" w:uiPriority="63"/>
+    <w:lsdException w:name="Medium Shading 2 Accent 5" w:uiPriority="64"/>
+    <w:lsdException w:name="Medium List 1 Accent 5" w:uiPriority="65"/>
+    <w:lsdException w:name="Medium List 2 Accent 5" w:uiPriority="66"/>
+    <w:lsdException w:name="Medium Grid 1 Accent 5" w:uiPriority="67"/>
+    <w:lsdException w:name="Medium Grid 2 Accent 5" w:uiPriority="68"/>
+    <w:lsdException w:name="Medium Grid 3 Accent 5" w:uiPriority="69"/>
+    <w:lsdException w:name="Dark List Accent 5" w:uiPriority="70"/>
+    <w:lsdException w:name="Colorful Shading Accent 5" w:uiPriority="71"/>
+    <w:lsdException w:name="Colorful List Accent 5" w:uiPriority="72"/>
+    <w:lsdException w:name="Colorful Grid Accent 5" w:uiPriority="73"/>
+    <w:lsdException w:name="Light Shading Accent 6" w:uiPriority="60"/>
+    <w:lsdException w:name="Light List Accent 6" w:uiPriority="61"/>
+    <w:lsdException w:name="Light Grid Accent 6" w:uiPriority="62"/>
+    <w:lsdException w:name="Medium Shading 1 Accent 6" w:uiPriority="63"/>
+    <w:lsdException w:name="Medium Shading 2 Accent 6" w:uiPriority="64"/>
+    <w:lsdException w:name="Medium List 1 Accent 6" w:uiPriority="65"/>
+    <w:lsdException w:name="Medium List 2 Accent 6" w:uiPriority="66"/>
+    <w:lsdException w:name="Medium Grid 1 Accent 6" w:uiPriority="67"/>
+    <w:lsdException w:name="Medium Grid 2 Accent 6" w:uiPriority="68"/>
+    <w:lsdException w:name="Medium Grid 3 Accent 6" w:uiPriority="69"/>
+    <w:lsdException w:name="Dark List Accent 6" w:uiPriority="70"/>
+    <w:lsdException w:name="Colorful Shading Accent 6" w:uiPriority="71"/>
+    <w:lsdException w:name="Colorful List Accent 6" w:uiPriority="72"/>
+    <w:lsdException w:name="Colorful Grid Accent 6" w:uiPriority="73"/>
+    <w:lsdException w:name="Subtle Emphasis" w:uiPriority="19" w:qFormat="1"/>
+    <w:lsdException w:name="Intense Emphasis" w:uiPriority="21" w:qFormat="1"/>
+    <w:lsdException w:name="Subtle Reference" w:uiPriority="31" w:qFormat="1"/>
+    <w:lsdException w:name="Intense Reference" w:uiPriority="32" w:qFormat="1"/>
+    <w:lsdException w:name="Book Title" w:uiPriority="33" w:qFormat="1"/>
+    <w:lsdException w:name="Bibliography" w:semiHidden="1" w:uiPriority="37" w:unhideWhenUsed="1"/>
+    <w:lsdException w:name="TOC Heading" w:semiHidden="1" w:uiPriority="39" w:unhideWhenUsed="1" w:qFormat="1"/>
+    <w:lsdException w:name="Plain Table 1" w:uiPriority="41"/>
+    <w:lsdException w:name="Plain Table 2" w:uiPriority="42"/>
+    <w:lsdException w:name="Plain Table 3" w:uiPriority="43"/>
+    <w:lsdException w:name="Plain Table 4" w:uiPriority="44"/>
+    <w:lsdException w:name="Plain Table 5" w:uiPriority="45"/>
+    <w:lsdException w:name="Grid Table Light" w:uiPriority="40"/>
+    <w:lsdException w:name="Grid Table 1 Light" w:uiPriority="46"/>
+    <w:lsdException w:name="Grid Table 2" w:uiPriority="47"/>
+    <w:lsdException w:name="Grid Table 3" w:uiPriority="48"/>
+    <w:lsdException w:name="Grid Table 4" w:uiPriority="49"/>
+    <w:lsdException w:name="Grid Table 5 Dark" w:uiPriority="50"/>
+    <w:lsdException w:name="Grid Table 6 Colorful" w:uiPriority="51"/>
+    <w:lsdException w:name="Grid Table 7 Colorful" w:uiPriority="52"/>
+    <w:lsdException w:name="Grid Table 1 Light Accent 1" w:uiPriority="46"/>
+    <w:lsdException w:name="Grid Table 2 Accent 1" w:uiPriority="47"/>
+    <w:lsdException w:name="Grid Table 3 Accent 1" w:uiPriority="48"/>
+    <w:lsdException w:name="Grid Table 4 Accent 1" w:uiPriority="49"/>
+    <w:lsdException w:name="Grid Table 5 Dark Accent 1" w:uiPriority="50"/>
+    <w:lsdException w:name="Grid Table 6 Colorful Accent 1" w:uiPriority="51"/>
+    <w:lsdException w:name="Grid Table 7 Colorful Accent 1" w:uiPriority="52"/>
+    <w:lsdException w:name="Grid Table 1 Light Accent 2" w:uiPriority="46"/>
+    <w:lsdException w:name="Grid Table 2 Accent 2" w:uiPriority="47"/>
+    <w:lsdException w:name="Grid Table 3 Accent 2" w:uiPriority="48"/>
+    <w:lsdException w:name="Grid Table 4 Accent 2" w:uiPriority="49"/>
+    <w:lsdException w:name="Grid Table 5 Dark Accent 2" w:uiPriority="50"/>
+    <w:lsdException w:name="Grid Table 6 Colorful Accent 2" w:uiPriority="51"/>
+    <w:lsdException w:name="Grid Table 7 Colorful Accent 2" w:uiPriority="52"/>
+    <w:lsdException w:name="Grid Table 1 Light Accent 3" w:uiPriority="46"/>
+    <w:lsdException w:name="Grid Table 2 Accent 3" w:uiPriority="47"/>
+    <w:lsdException w:name="Grid Table 3 Accent 3" w:uiPriority="48"/>
+    <w:lsdException w:name="Grid Table 4 Accent 3" w:uiPriority="49"/>
+    <w:lsdException w:name="Grid Table 5 Dark Accent 3" w:uiPriority="50"/>
+    <w:lsdException w:name="Grid Table 6 Colorful Accent 3" w:uiPriority="51"/>
+    <w:lsdException w:name="Grid Table 7 Colorful Accent 3" w:uiPriority="52"/>
+    <w:lsdException w:name="Grid Table 1 Light Accent 4" w:uiPriority="46"/>
+    <w:lsdException w:name="Grid Table 2 Accent 4" w:uiPriority="47"/>
+    <w:lsdException w:name="Grid Table 3 Accent 4" w:uiPriority="48"/>
+    <w:lsdException w:name="Grid Table 4 Accent 4" w:uiPriority="49"/>
+    <w:lsdException w:name="Grid Table 5 Dark Accent 4" w:uiPriority="50"/>
+    <w:lsdException w:name="Grid Table 6 Colorful Accent 4" w:uiPriority="51"/>
+    <w:lsdException w:name="Grid Table 7 Colorful Accent 4" w:uiPriority="52"/>
+    <w:lsdException w:name="Grid Table 1 Light Accent 5" w:uiPriority="46"/>
+    <w:lsdException w:name="Grid Table 2 Accent 5" w:uiPriority="47"/>
+    <w:lsdException w:name="Grid Table 3 Accent 5" w:uiPriority="48"/>
+    <w:lsdException w:name="Grid Table 4 Accent 5" w:uiPriority="49"/>
+    <w:lsdException w:name="Grid Table 5 Dark Accent 5" w:uiPriority="50"/>
+    <w:lsdException w:name="Grid Table 6 Colorful Accent 5" w:uiPriority="51"/>
+    <w:lsdException w:name="Grid Table 7 Colorful Accent 5" w:uiPriority="52"/>
+    <w:lsdException w:name="Grid Table 1 Light Accent 6" w:uiPriority="46"/>
+    <w:lsdException w:name="Grid Table 2 Accent 6" w:uiPriority="47"/>
+    <w:lsdException w:name="Grid Table 3 Accent 6" w:uiPriority="48"/>
+    <w:lsdException w:name="Grid Table 4 Accent 6" w:uiPriority="49"/>
+    <w:lsdException w:name="Grid Table 5 Dark Accent 6" w:uiPriority="50"/>
+    <w:lsdException w:name="Grid Table 6 Colorful Accent 6" w:uiPriority="51"/>
+    <w:lsdException w:name="Grid Table 7 Colorful Accent 6" w:uiPriority="52"/>
+    <w:lsdException w:name="List Table 1 Light" w:uiPriority="46"/>
+    <w:lsdException w:name="List Table 2" w:uiPriority="47"/>
+    <w:lsdException w:name="List Table 3" w:uiPriority="48"/>
+    <w:lsdException w:name="List Table 4" w:uiPriority="49"/>
+    <w:lsdException w:name="List Table 5 Dark" w:uiPriority="50"/>
+    <w:lsdException w:name="List Table 6 Colorful" w:uiPriority="51"/>
+    <w:lsdException w:name="List Table 7 Colorful" w:uiPriority="52"/>
+    <w:lsdException w:name="List Table 1 Light Accent 1" w:uiPriority="46"/>
+    <w:lsdException w:name="List Table 2 Accent 1" w:uiPriority="47"/>
+    <w:lsdException w:name="List Table 3 Accent 1" w:uiPriority="48"/>
+    <w:lsdException w:name="List Table 4 Accent 1" w:uiPriority="49"/>
+    <w:lsdException w:name="List Table 5 Dark Accent 1" w:uiPriority="50"/>
+    <w:lsdException w:name="List Table 6 Colorful Accent 1" w:uiPriority="51"/>
+    <w:lsdException w:name="List Table 7 Colorful Accent 1" w:uiPriority="52"/>
+    <w:lsdException w:name="List Table 1 Light Accent 2" w:uiPriority="46"/>
+    <w:lsdException w:name="List Table 2 Accent 2" w:uiPriority="47"/>
+    <w:lsdException w:name="List Table 3 Accent 2" w:uiPriority="48"/>
+    <w:lsdException w:name="List Table 4 Accent 2" w:uiPriority="49"/>
+    <w:lsdException w:name="List Table 5 Dark Accent 2" w:uiPriority="50"/>
+    <w:lsdException w:name="List Table 6 Colorful Accent 2" w:uiPriority="51"/>
+    <w:lsdException w:name="List Table 7 Colorful Accent 2" w:uiPriority="52"/>
+    <w:lsdException w:name="List Table 1 Light Accent 3" w:uiPriority="46"/>
+    <w:lsdException w:name="List Table 2 Accent 3" w:uiPriority="47"/>
+    <w:lsdException w:name="List Table 3 Accent 3" w:uiPriority="48"/>
+    <w:lsdException w:name="List Table 4 Accent 3" w:uiPriority="49"/>
+    <w:lsdException w:name="List Table 5 Dark Accent 3" w:uiPriority="50"/>
+    <w:lsdException w:name="List Table 6 Colorful Accent 3" w:uiPriority="51"/>
+    <w:lsdException w:name="List Table 7 Colorful Accent 3" w:uiPriority="52"/>
+    <w:lsdException w:name="List Table 1 Light Accent 4" w:uiPriority="46"/>
+    <w:lsdException w:name="List Table 2 Accent 4" w:uiPriority="47"/>
+    <w:lsdException w:name="List Table 3 Accent 4" w:uiPriority="48"/>
+    <w:lsdException w:name="List Table 4 Accent 4" w:uiPriority="49"/>
+    <w:lsdException w:name="List Table 5 Dark Accent 4" w:uiPriority="50"/>
+    <w:lsdException w:name="List Table 6 Colorful Accent 4" w:uiPriority="51"/>
+    <w:lsdException w:name="List Table 7 Colorful Accent 4" w:uiPriority="52"/>
+    <w:lsdException w:name="List Table 1 Light Accent 5" w:uiPriority="46"/>
+    <w:lsdException w:name="List Table 2 Accent 5" w:uiPriority="47"/>
+    <w:lsdException w:name="List Table 3 Accent 5" w:uiPriority="48"/>
+    <w:lsdException w:name="List Table 4 Accent 5" w:uiPriority="49"/>
+    <w:lsdException w:name="List Table 5 Dark Accent 5" w:uiPriority="50"/>
+    <w:lsdException w:name="List Table 6 Colorful Accent 5" w:uiPriority="51"/>
+    <w:lsdException w:name="List Table 7 Colorful Accent 5" w:uiPriority="52"/>
+    <w:lsdException w:name="List Table 1 Light Accent 6" w:uiPriority="46"/>
+    <w:lsdException w:name="List Table 2 Accent 6" w:uiPriority="47"/>
+    <w:lsdException w:name="List Table 3 Accent 6" w:uiPriority="48"/>
+    <w:lsdException w:name="List Table 4 Accent 6" w:uiPriority="49"/>
+    <w:lsdException w:name="List Table 5 Dark Accent 6" w:uiPriority="50"/>
+    <w:lsdException w:name="List Table 6 Colorful Accent 6" w:uiPriority="51"/>
+    <w:lsdException w:name="List Table 7 Colorful Accent 6" w:uiPriority="52"/>
   </w:latentStyles>
   <w:style w:type="paragraph" w:default="1" w:styleId="Normal">
     <w:name w:val="Normal"/>
@@ -1030,7 +1369,6 @@
     <w:uiPriority w:val="99"/>
     <w:semiHidden/>
     <w:unhideWhenUsed/>
-    <w:qFormat/>
     <w:tblPr>
       <w:tblInd w:w="0" w:type="dxa"/>
       <w:tblCellMar>

</xml_diff>

<commit_message>
Changed player spawn to $ to avoid conflicts with purple orb (P). Updated the character change in all files.
</commit_message>
<xml_diff>
--- a/stage-builder/stage-builder/External Tool Instructions for the Stage Builder Application.docx
+++ b/stage-builder/stage-builder/External Tool Instructions for the Stage Builder Application.docx
@@ -1,6 +1,6 @@
 
 <file path=word/document.xml><?xml version="1.0" encoding="utf-8"?>
-<w:document xmlns:wpc="http://schemas.microsoft.com/office/word/2010/wordprocessingCanvas" xmlns:mc="http://schemas.openxmlformats.org/markup-compatibility/2006" xmlns:o="urn:schemas-microsoft-com:office:office" xmlns:r="http://schemas.openxmlformats.org/officeDocument/2006/relationships" xmlns:m="http://schemas.openxmlformats.org/officeDocument/2006/math" xmlns:v="urn:schemas-microsoft-com:vml" xmlns:wp14="http://schemas.microsoft.com/office/word/2010/wordprocessingDrawing" xmlns:wp="http://schemas.openxmlformats.org/drawingml/2006/wordprocessingDrawing" xmlns:w10="urn:schemas-microsoft-com:office:word" xmlns:w="http://schemas.openxmlformats.org/wordprocessingml/2006/main" xmlns:w14="http://schemas.microsoft.com/office/word/2010/wordml" xmlns:w15="http://schemas.microsoft.com/office/word/2012/wordml" xmlns:wpg="http://schemas.microsoft.com/office/word/2010/wordprocessingGroup" xmlns:wpi="http://schemas.microsoft.com/office/word/2010/wordprocessingInk" xmlns:wne="http://schemas.microsoft.com/office/word/2006/wordml" xmlns:wps="http://schemas.microsoft.com/office/word/2010/wordprocessingShape" mc:Ignorable="w14 w15 wp14">
+<w:document xmlns:ve="http://schemas.openxmlformats.org/markup-compatibility/2006" xmlns:o="urn:schemas-microsoft-com:office:office" xmlns:r="http://schemas.openxmlformats.org/officeDocument/2006/relationships" xmlns:m="http://schemas.openxmlformats.org/officeDocument/2006/math" xmlns:v="urn:schemas-microsoft-com:vml" xmlns:wp="http://schemas.openxmlformats.org/drawingml/2006/wordprocessingDrawing" xmlns:w10="urn:schemas-microsoft-com:office:word" xmlns:w="http://schemas.openxmlformats.org/wordprocessingml/2006/main" xmlns:wne="http://schemas.microsoft.com/office/word/2006/wordml">
   <w:body>
     <w:p>
       <w:pPr>
@@ -392,7 +392,15 @@
           <w:sz w:val="24"/>
           <w:szCs w:val="24"/>
         </w:rPr>
-        <w:t xml:space="preserve"> put the player character (P) </w:t>
+        <w:t xml:space="preserve"> put the player character ($</w:t>
+      </w:r>
+      <w:r>
+        <w:rPr>
+          <w:rFonts w:ascii="Times New Roman" w:hAnsi="Times New Roman" w:cs="Times New Roman"/>
+          <w:sz w:val="24"/>
+          <w:szCs w:val="24"/>
+        </w:rPr>
+        <w:t xml:space="preserve">) </w:t>
       </w:r>
       <w:r>
         <w:rPr>
@@ -449,7 +457,15 @@
           <w:sz w:val="24"/>
           <w:szCs w:val="24"/>
         </w:rPr>
-        <w:t xml:space="preserve"> “P” in a stage. This represents the spawn for the player character.</w:t>
+        <w:t xml:space="preserve"> “$</w:t>
+      </w:r>
+      <w:r>
+        <w:rPr>
+          <w:rFonts w:ascii="Times New Roman" w:hAnsi="Times New Roman" w:cs="Times New Roman"/>
+          <w:sz w:val="24"/>
+          <w:szCs w:val="24"/>
+        </w:rPr>
+        <w:t>” in a stage. This represents the spawn for the player character.</w:t>
       </w:r>
     </w:p>
     <w:p>
@@ -843,8 +859,8 @@
 </file>
 
 <file path=word/numbering.xml><?xml version="1.0" encoding="utf-8"?>
-<w:numbering xmlns:wpc="http://schemas.microsoft.com/office/word/2010/wordprocessingCanvas" xmlns:mc="http://schemas.openxmlformats.org/markup-compatibility/2006" xmlns:o="urn:schemas-microsoft-com:office:office" xmlns:r="http://schemas.openxmlformats.org/officeDocument/2006/relationships" xmlns:m="http://schemas.openxmlformats.org/officeDocument/2006/math" xmlns:v="urn:schemas-microsoft-com:vml" xmlns:wp14="http://schemas.microsoft.com/office/word/2010/wordprocessingDrawing" xmlns:wp="http://schemas.openxmlformats.org/drawingml/2006/wordprocessingDrawing" xmlns:w10="urn:schemas-microsoft-com:office:word" xmlns:w="http://schemas.openxmlformats.org/wordprocessingml/2006/main" xmlns:w14="http://schemas.microsoft.com/office/word/2010/wordml" xmlns:w15="http://schemas.microsoft.com/office/word/2012/wordml" xmlns:wpg="http://schemas.microsoft.com/office/word/2010/wordprocessingGroup" xmlns:wpi="http://schemas.microsoft.com/office/word/2010/wordprocessingInk" xmlns:wne="http://schemas.microsoft.com/office/word/2006/wordml" xmlns:wps="http://schemas.microsoft.com/office/word/2010/wordprocessingShape" mc:Ignorable="w14 w15 wp14">
-  <w:abstractNum w:abstractNumId="0" w15:restartNumberingAfterBreak="0">
+<w:numbering xmlns:ve="http://schemas.openxmlformats.org/markup-compatibility/2006" xmlns:o="urn:schemas-microsoft-com:office:office" xmlns:r="http://schemas.openxmlformats.org/officeDocument/2006/relationships" xmlns:m="http://schemas.openxmlformats.org/officeDocument/2006/math" xmlns:v="urn:schemas-microsoft-com:vml" xmlns:wp="http://schemas.openxmlformats.org/drawingml/2006/wordprocessingDrawing" xmlns:w10="urn:schemas-microsoft-com:office:word" xmlns:w="http://schemas.openxmlformats.org/wordprocessingml/2006/main" xmlns:wne="http://schemas.microsoft.com/office/word/2006/wordml">
+  <w:abstractNum w:abstractNumId="0">
     <w:nsid w:val="66854155"/>
     <w:multiLevelType w:val="hybridMultilevel"/>
     <w:tmpl w:val="335CB3EA"/>
@@ -964,7 +980,7 @@
 </file>
 
 <file path=word/styles.xml><?xml version="1.0" encoding="utf-8"?>
-<w:styles xmlns:mc="http://schemas.openxmlformats.org/markup-compatibility/2006" xmlns:r="http://schemas.openxmlformats.org/officeDocument/2006/relationships" xmlns:w="http://schemas.openxmlformats.org/wordprocessingml/2006/main" xmlns:w14="http://schemas.microsoft.com/office/word/2010/wordml" xmlns:w15="http://schemas.microsoft.com/office/word/2012/wordml" mc:Ignorable="w14 w15">
+<w:styles xmlns:r="http://schemas.openxmlformats.org/officeDocument/2006/relationships" xmlns:w="http://schemas.openxmlformats.org/wordprocessingml/2006/main">
   <w:docDefaults>
     <w:rPrDefault>
       <w:rPr>
@@ -980,378 +996,144 @@
       </w:pPr>
     </w:pPrDefault>
   </w:docDefaults>
-  <w:latentStyles w:defLockedState="0" w:defUIPriority="99" w:defSemiHidden="0" w:defUnhideWhenUsed="0" w:defQFormat="0" w:count="371">
-    <w:lsdException w:name="Normal" w:uiPriority="0" w:qFormat="1"/>
-    <w:lsdException w:name="heading 1" w:uiPriority="9" w:qFormat="1"/>
-    <w:lsdException w:name="heading 2" w:semiHidden="1" w:uiPriority="9" w:unhideWhenUsed="1" w:qFormat="1"/>
-    <w:lsdException w:name="heading 3" w:semiHidden="1" w:uiPriority="9" w:unhideWhenUsed="1" w:qFormat="1"/>
-    <w:lsdException w:name="heading 4" w:semiHidden="1" w:uiPriority="9" w:unhideWhenUsed="1" w:qFormat="1"/>
-    <w:lsdException w:name="heading 5" w:semiHidden="1" w:uiPriority="9" w:unhideWhenUsed="1" w:qFormat="1"/>
-    <w:lsdException w:name="heading 6" w:semiHidden="1" w:uiPriority="9" w:unhideWhenUsed="1" w:qFormat="1"/>
-    <w:lsdException w:name="heading 7" w:semiHidden="1" w:uiPriority="9" w:unhideWhenUsed="1" w:qFormat="1"/>
-    <w:lsdException w:name="heading 8" w:semiHidden="1" w:uiPriority="9" w:unhideWhenUsed="1" w:qFormat="1"/>
-    <w:lsdException w:name="heading 9" w:semiHidden="1" w:uiPriority="9" w:unhideWhenUsed="1" w:qFormat="1"/>
-    <w:lsdException w:name="index 1" w:semiHidden="1" w:unhideWhenUsed="1"/>
-    <w:lsdException w:name="index 2" w:semiHidden="1" w:unhideWhenUsed="1"/>
-    <w:lsdException w:name="index 3" w:semiHidden="1" w:unhideWhenUsed="1"/>
-    <w:lsdException w:name="index 4" w:semiHidden="1" w:unhideWhenUsed="1"/>
-    <w:lsdException w:name="index 5" w:semiHidden="1" w:unhideWhenUsed="1"/>
-    <w:lsdException w:name="index 6" w:semiHidden="1" w:unhideWhenUsed="1"/>
-    <w:lsdException w:name="index 7" w:semiHidden="1" w:unhideWhenUsed="1"/>
-    <w:lsdException w:name="index 8" w:semiHidden="1" w:unhideWhenUsed="1"/>
-    <w:lsdException w:name="index 9" w:semiHidden="1" w:unhideWhenUsed="1"/>
-    <w:lsdException w:name="toc 1" w:semiHidden="1" w:uiPriority="39" w:unhideWhenUsed="1"/>
-    <w:lsdException w:name="toc 2" w:semiHidden="1" w:uiPriority="39" w:unhideWhenUsed="1"/>
-    <w:lsdException w:name="toc 3" w:semiHidden="1" w:uiPriority="39" w:unhideWhenUsed="1"/>
-    <w:lsdException w:name="toc 4" w:semiHidden="1" w:uiPriority="39" w:unhideWhenUsed="1"/>
-    <w:lsdException w:name="toc 5" w:semiHidden="1" w:uiPriority="39" w:unhideWhenUsed="1"/>
-    <w:lsdException w:name="toc 6" w:semiHidden="1" w:uiPriority="39" w:unhideWhenUsed="1"/>
-    <w:lsdException w:name="toc 7" w:semiHidden="1" w:uiPriority="39" w:unhideWhenUsed="1"/>
-    <w:lsdException w:name="toc 8" w:semiHidden="1" w:uiPriority="39" w:unhideWhenUsed="1"/>
-    <w:lsdException w:name="toc 9" w:semiHidden="1" w:uiPriority="39" w:unhideWhenUsed="1"/>
-    <w:lsdException w:name="Normal Indent" w:semiHidden="1" w:unhideWhenUsed="1"/>
-    <w:lsdException w:name="footnote text" w:semiHidden="1" w:unhideWhenUsed="1"/>
-    <w:lsdException w:name="annotation text" w:semiHidden="1" w:unhideWhenUsed="1"/>
-    <w:lsdException w:name="header" w:semiHidden="1" w:unhideWhenUsed="1"/>
-    <w:lsdException w:name="footer" w:semiHidden="1" w:unhideWhenUsed="1"/>
-    <w:lsdException w:name="index heading" w:semiHidden="1" w:unhideWhenUsed="1"/>
-    <w:lsdException w:name="caption" w:semiHidden="1" w:uiPriority="35" w:unhideWhenUsed="1" w:qFormat="1"/>
-    <w:lsdException w:name="table of figures" w:semiHidden="1" w:unhideWhenUsed="1"/>
-    <w:lsdException w:name="envelope address" w:semiHidden="1" w:unhideWhenUsed="1"/>
-    <w:lsdException w:name="envelope return" w:semiHidden="1" w:unhideWhenUsed="1"/>
-    <w:lsdException w:name="footnote reference" w:semiHidden="1" w:unhideWhenUsed="1"/>
-    <w:lsdException w:name="annotation reference" w:semiHidden="1" w:unhideWhenUsed="1"/>
-    <w:lsdException w:name="line number" w:semiHidden="1" w:unhideWhenUsed="1"/>
-    <w:lsdException w:name="page number" w:semiHidden="1" w:unhideWhenUsed="1"/>
-    <w:lsdException w:name="endnote reference" w:semiHidden="1" w:unhideWhenUsed="1"/>
-    <w:lsdException w:name="endnote text" w:semiHidden="1" w:unhideWhenUsed="1"/>
-    <w:lsdException w:name="table of authorities" w:semiHidden="1" w:unhideWhenUsed="1"/>
-    <w:lsdException w:name="macro" w:semiHidden="1" w:unhideWhenUsed="1"/>
-    <w:lsdException w:name="toa heading" w:semiHidden="1" w:unhideWhenUsed="1"/>
-    <w:lsdException w:name="List" w:semiHidden="1" w:unhideWhenUsed="1"/>
-    <w:lsdException w:name="List Bullet" w:semiHidden="1" w:unhideWhenUsed="1"/>
-    <w:lsdException w:name="List Number" w:semiHidden="1" w:unhideWhenUsed="1"/>
-    <w:lsdException w:name="List 2" w:semiHidden="1" w:unhideWhenUsed="1"/>
-    <w:lsdException w:name="List 3" w:semiHidden="1" w:unhideWhenUsed="1"/>
-    <w:lsdException w:name="List 4" w:semiHidden="1" w:unhideWhenUsed="1"/>
-    <w:lsdException w:name="List 5" w:semiHidden="1" w:unhideWhenUsed="1"/>
-    <w:lsdException w:name="List Bullet 2" w:semiHidden="1" w:unhideWhenUsed="1"/>
-    <w:lsdException w:name="List Bullet 3" w:semiHidden="1" w:unhideWhenUsed="1"/>
-    <w:lsdException w:name="List Bullet 4" w:semiHidden="1" w:unhideWhenUsed="1"/>
-    <w:lsdException w:name="List Bullet 5" w:semiHidden="1" w:unhideWhenUsed="1"/>
-    <w:lsdException w:name="List Number 2" w:semiHidden="1" w:unhideWhenUsed="1"/>
-    <w:lsdException w:name="List Number 3" w:semiHidden="1" w:unhideWhenUsed="1"/>
-    <w:lsdException w:name="List Number 4" w:semiHidden="1" w:unhideWhenUsed="1"/>
-    <w:lsdException w:name="List Number 5" w:semiHidden="1" w:unhideWhenUsed="1"/>
-    <w:lsdException w:name="Title" w:uiPriority="10" w:qFormat="1"/>
-    <w:lsdException w:name="Closing" w:semiHidden="1" w:unhideWhenUsed="1"/>
-    <w:lsdException w:name="Signature" w:semiHidden="1" w:unhideWhenUsed="1"/>
-    <w:lsdException w:name="Default Paragraph Font" w:semiHidden="1" w:uiPriority="1" w:unhideWhenUsed="1"/>
-    <w:lsdException w:name="Body Text" w:semiHidden="1" w:unhideWhenUsed="1"/>
-    <w:lsdException w:name="Body Text Indent" w:semiHidden="1" w:unhideWhenUsed="1"/>
-    <w:lsdException w:name="List Continue" w:semiHidden="1" w:unhideWhenUsed="1"/>
-    <w:lsdException w:name="List Continue 2" w:semiHidden="1" w:unhideWhenUsed="1"/>
-    <w:lsdException w:name="List Continue 3" w:semiHidden="1" w:unhideWhenUsed="1"/>
-    <w:lsdException w:name="List Continue 4" w:semiHidden="1" w:unhideWhenUsed="1"/>
-    <w:lsdException w:name="List Continue 5" w:semiHidden="1" w:unhideWhenUsed="1"/>
-    <w:lsdException w:name="Message Header" w:semiHidden="1" w:unhideWhenUsed="1"/>
-    <w:lsdException w:name="Subtitle" w:uiPriority="11" w:qFormat="1"/>
-    <w:lsdException w:name="Salutation" w:semiHidden="1" w:unhideWhenUsed="1"/>
-    <w:lsdException w:name="Date" w:semiHidden="1" w:unhideWhenUsed="1"/>
-    <w:lsdException w:name="Body Text First Indent" w:semiHidden="1" w:unhideWhenUsed="1"/>
-    <w:lsdException w:name="Body Text First Indent 2" w:semiHidden="1" w:unhideWhenUsed="1"/>
-    <w:lsdException w:name="Note Heading" w:semiHidden="1" w:unhideWhenUsed="1"/>
-    <w:lsdException w:name="Body Text 2" w:semiHidden="1" w:unhideWhenUsed="1"/>
-    <w:lsdException w:name="Body Text 3" w:semiHidden="1" w:unhideWhenUsed="1"/>
-    <w:lsdException w:name="Body Text Indent 2" w:semiHidden="1" w:unhideWhenUsed="1"/>
-    <w:lsdException w:name="Body Text Indent 3" w:semiHidden="1" w:unhideWhenUsed="1"/>
-    <w:lsdException w:name="Block Text" w:semiHidden="1" w:unhideWhenUsed="1"/>
-    <w:lsdException w:name="Hyperlink" w:semiHidden="1" w:unhideWhenUsed="1"/>
-    <w:lsdException w:name="FollowedHyperlink" w:semiHidden="1" w:unhideWhenUsed="1"/>
-    <w:lsdException w:name="Strong" w:uiPriority="22" w:qFormat="1"/>
-    <w:lsdException w:name="Emphasis" w:uiPriority="20" w:qFormat="1"/>
-    <w:lsdException w:name="Document Map" w:semiHidden="1" w:unhideWhenUsed="1"/>
-    <w:lsdException w:name="Plain Text" w:semiHidden="1" w:unhideWhenUsed="1"/>
-    <w:lsdException w:name="E-mail Signature" w:semiHidden="1" w:unhideWhenUsed="1"/>
-    <w:lsdException w:name="HTML Top of Form" w:semiHidden="1" w:unhideWhenUsed="1"/>
-    <w:lsdException w:name="HTML Bottom of Form" w:semiHidden="1" w:unhideWhenUsed="1"/>
-    <w:lsdException w:name="Normal (Web)" w:semiHidden="1" w:unhideWhenUsed="1"/>
-    <w:lsdException w:name="HTML Acronym" w:semiHidden="1" w:unhideWhenUsed="1"/>
-    <w:lsdException w:name="HTML Address" w:semiHidden="1" w:unhideWhenUsed="1"/>
-    <w:lsdException w:name="HTML Cite" w:semiHidden="1" w:unhideWhenUsed="1"/>
-    <w:lsdException w:name="HTML Code" w:semiHidden="1" w:unhideWhenUsed="1"/>
-    <w:lsdException w:name="HTML Definition" w:semiHidden="1" w:unhideWhenUsed="1"/>
-    <w:lsdException w:name="HTML Keyboard" w:semiHidden="1" w:unhideWhenUsed="1"/>
-    <w:lsdException w:name="HTML Preformatted" w:semiHidden="1" w:unhideWhenUsed="1"/>
-    <w:lsdException w:name="HTML Sample" w:semiHidden="1" w:unhideWhenUsed="1"/>
-    <w:lsdException w:name="HTML Typewriter" w:semiHidden="1" w:unhideWhenUsed="1"/>
-    <w:lsdException w:name="HTML Variable" w:semiHidden="1" w:unhideWhenUsed="1"/>
-    <w:lsdException w:name="Normal Table" w:semiHidden="1" w:unhideWhenUsed="1"/>
-    <w:lsdException w:name="annotation subject" w:semiHidden="1" w:unhideWhenUsed="1"/>
-    <w:lsdException w:name="No List" w:semiHidden="1" w:unhideWhenUsed="1"/>
-    <w:lsdException w:name="Outline List 1" w:semiHidden="1" w:unhideWhenUsed="1"/>
-    <w:lsdException w:name="Outline List 2" w:semiHidden="1" w:unhideWhenUsed="1"/>
-    <w:lsdException w:name="Outline List 3" w:semiHidden="1" w:unhideWhenUsed="1"/>
-    <w:lsdException w:name="Table Simple 1" w:semiHidden="1" w:unhideWhenUsed="1"/>
-    <w:lsdException w:name="Table Simple 2" w:semiHidden="1" w:unhideWhenUsed="1"/>
-    <w:lsdException w:name="Table Simple 3" w:semiHidden="1" w:unhideWhenUsed="1"/>
-    <w:lsdException w:name="Table Classic 1" w:semiHidden="1" w:unhideWhenUsed="1"/>
-    <w:lsdException w:name="Table Classic 2" w:semiHidden="1" w:unhideWhenUsed="1"/>
-    <w:lsdException w:name="Table Classic 3" w:semiHidden="1" w:unhideWhenUsed="1"/>
-    <w:lsdException w:name="Table Classic 4" w:semiHidden="1" w:unhideWhenUsed="1"/>
-    <w:lsdException w:name="Table Colorful 1" w:semiHidden="1" w:unhideWhenUsed="1"/>
-    <w:lsdException w:name="Table Colorful 2" w:semiHidden="1" w:unhideWhenUsed="1"/>
-    <w:lsdException w:name="Table Colorful 3" w:semiHidden="1" w:unhideWhenUsed="1"/>
-    <w:lsdException w:name="Table Columns 1" w:semiHidden="1" w:unhideWhenUsed="1"/>
-    <w:lsdException w:name="Table Columns 2" w:semiHidden="1" w:unhideWhenUsed="1"/>
-    <w:lsdException w:name="Table Columns 3" w:semiHidden="1" w:unhideWhenUsed="1"/>
-    <w:lsdException w:name="Table Columns 4" w:semiHidden="1" w:unhideWhenUsed="1"/>
-    <w:lsdException w:name="Table Columns 5" w:semiHidden="1" w:unhideWhenUsed="1"/>
-    <w:lsdException w:name="Table Grid 1" w:semiHidden="1" w:unhideWhenUsed="1"/>
-    <w:lsdException w:name="Table Grid 2" w:semiHidden="1" w:unhideWhenUsed="1"/>
-    <w:lsdException w:name="Table Grid 3" w:semiHidden="1" w:unhideWhenUsed="1"/>
-    <w:lsdException w:name="Table Grid 4" w:semiHidden="1" w:unhideWhenUsed="1"/>
-    <w:lsdException w:name="Table Grid 5" w:semiHidden="1" w:unhideWhenUsed="1"/>
-    <w:lsdException w:name="Table Grid 6" w:semiHidden="1" w:unhideWhenUsed="1"/>
-    <w:lsdException w:name="Table Grid 7" w:semiHidden="1" w:unhideWhenUsed="1"/>
-    <w:lsdException w:name="Table Grid 8" w:semiHidden="1" w:unhideWhenUsed="1"/>
-    <w:lsdException w:name="Table List 1" w:semiHidden="1" w:unhideWhenUsed="1"/>
-    <w:lsdException w:name="Table List 2" w:semiHidden="1" w:unhideWhenUsed="1"/>
-    <w:lsdException w:name="Table List 3" w:semiHidden="1" w:unhideWhenUsed="1"/>
-    <w:lsdException w:name="Table List 4" w:semiHidden="1" w:unhideWhenUsed="1"/>
-    <w:lsdException w:name="Table List 5" w:semiHidden="1" w:unhideWhenUsed="1"/>
-    <w:lsdException w:name="Table List 6" w:semiHidden="1" w:unhideWhenUsed="1"/>
-    <w:lsdException w:name="Table List 7" w:semiHidden="1" w:unhideWhenUsed="1"/>
-    <w:lsdException w:name="Table List 8" w:semiHidden="1" w:unhideWhenUsed="1"/>
-    <w:lsdException w:name="Table 3D effects 1" w:semiHidden="1" w:unhideWhenUsed="1"/>
-    <w:lsdException w:name="Table 3D effects 2" w:semiHidden="1" w:unhideWhenUsed="1"/>
-    <w:lsdException w:name="Table 3D effects 3" w:semiHidden="1" w:unhideWhenUsed="1"/>
-    <w:lsdException w:name="Table Contemporary" w:semiHidden="1" w:unhideWhenUsed="1"/>
-    <w:lsdException w:name="Table Elegant" w:semiHidden="1" w:unhideWhenUsed="1"/>
-    <w:lsdException w:name="Table Professional" w:semiHidden="1" w:unhideWhenUsed="1"/>
-    <w:lsdException w:name="Table Subtle 1" w:semiHidden="1" w:unhideWhenUsed="1"/>
-    <w:lsdException w:name="Table Subtle 2" w:semiHidden="1" w:unhideWhenUsed="1"/>
-    <w:lsdException w:name="Table Web 1" w:semiHidden="1" w:unhideWhenUsed="1"/>
-    <w:lsdException w:name="Table Web 2" w:semiHidden="1" w:unhideWhenUsed="1"/>
-    <w:lsdException w:name="Table Web 3" w:semiHidden="1" w:unhideWhenUsed="1"/>
-    <w:lsdException w:name="Balloon Text" w:semiHidden="1" w:unhideWhenUsed="1"/>
-    <w:lsdException w:name="Table Grid" w:uiPriority="59"/>
-    <w:lsdException w:name="Table Theme" w:semiHidden="1" w:unhideWhenUsed="1"/>
-    <w:lsdException w:name="Placeholder Text" w:semiHidden="1"/>
-    <w:lsdException w:name="No Spacing" w:uiPriority="1" w:qFormat="1"/>
-    <w:lsdException w:name="Light Shading" w:uiPriority="60"/>
-    <w:lsdException w:name="Light List" w:uiPriority="61"/>
-    <w:lsdException w:name="Light Grid" w:uiPriority="62"/>
-    <w:lsdException w:name="Medium Shading 1" w:uiPriority="63"/>
-    <w:lsdException w:name="Medium Shading 2" w:uiPriority="64"/>
-    <w:lsdException w:name="Medium List 1" w:uiPriority="65"/>
-    <w:lsdException w:name="Medium List 2" w:uiPriority="66"/>
-    <w:lsdException w:name="Medium Grid 1" w:uiPriority="67"/>
-    <w:lsdException w:name="Medium Grid 2" w:uiPriority="68"/>
-    <w:lsdException w:name="Medium Grid 3" w:uiPriority="69"/>
-    <w:lsdException w:name="Dark List" w:uiPriority="70"/>
-    <w:lsdException w:name="Colorful Shading" w:uiPriority="71"/>
-    <w:lsdException w:name="Colorful List" w:uiPriority="72"/>
-    <w:lsdException w:name="Colorful Grid" w:uiPriority="73"/>
-    <w:lsdException w:name="Light Shading Accent 1" w:uiPriority="60"/>
-    <w:lsdException w:name="Light List Accent 1" w:uiPriority="61"/>
-    <w:lsdException w:name="Light Grid Accent 1" w:uiPriority="62"/>
-    <w:lsdException w:name="Medium Shading 1 Accent 1" w:uiPriority="63"/>
-    <w:lsdException w:name="Medium Shading 2 Accent 1" w:uiPriority="64"/>
-    <w:lsdException w:name="Medium List 1 Accent 1" w:uiPriority="65"/>
-    <w:lsdException w:name="Revision" w:semiHidden="1"/>
-    <w:lsdException w:name="List Paragraph" w:uiPriority="34" w:qFormat="1"/>
-    <w:lsdException w:name="Quote" w:uiPriority="29" w:qFormat="1"/>
-    <w:lsdException w:name="Intense Quote" w:uiPriority="30" w:qFormat="1"/>
-    <w:lsdException w:name="Medium List 2 Accent 1" w:uiPriority="66"/>
-    <w:lsdException w:name="Medium Grid 1 Accent 1" w:uiPriority="67"/>
-    <w:lsdException w:name="Medium Grid 2 Accent 1" w:uiPriority="68"/>
-    <w:lsdException w:name="Medium Grid 3 Accent 1" w:uiPriority="69"/>
-    <w:lsdException w:name="Dark List Accent 1" w:uiPriority="70"/>
-    <w:lsdException w:name="Colorful Shading Accent 1" w:uiPriority="71"/>
-    <w:lsdException w:name="Colorful List Accent 1" w:uiPriority="72"/>
-    <w:lsdException w:name="Colorful Grid Accent 1" w:uiPriority="73"/>
-    <w:lsdException w:name="Light Shading Accent 2" w:uiPriority="60"/>
-    <w:lsdException w:name="Light List Accent 2" w:uiPriority="61"/>
-    <w:lsdException w:name="Light Grid Accent 2" w:uiPriority="62"/>
-    <w:lsdException w:name="Medium Shading 1 Accent 2" w:uiPriority="63"/>
-    <w:lsdException w:name="Medium Shading 2 Accent 2" w:uiPriority="64"/>
-    <w:lsdException w:name="Medium List 1 Accent 2" w:uiPriority="65"/>
-    <w:lsdException w:name="Medium List 2 Accent 2" w:uiPriority="66"/>
-    <w:lsdException w:name="Medium Grid 1 Accent 2" w:uiPriority="67"/>
-    <w:lsdException w:name="Medium Grid 2 Accent 2" w:uiPriority="68"/>
-    <w:lsdException w:name="Medium Grid 3 Accent 2" w:uiPriority="69"/>
-    <w:lsdException w:name="Dark List Accent 2" w:uiPriority="70"/>
-    <w:lsdException w:name="Colorful Shading Accent 2" w:uiPriority="71"/>
-    <w:lsdException w:name="Colorful List Accent 2" w:uiPriority="72"/>
-    <w:lsdException w:name="Colorful Grid Accent 2" w:uiPriority="73"/>
-    <w:lsdException w:name="Light Shading Accent 3" w:uiPriority="60"/>
-    <w:lsdException w:name="Light List Accent 3" w:uiPriority="61"/>
-    <w:lsdException w:name="Light Grid Accent 3" w:uiPriority="62"/>
-    <w:lsdException w:name="Medium Shading 1 Accent 3" w:uiPriority="63"/>
-    <w:lsdException w:name="Medium Shading 2 Accent 3" w:uiPriority="64"/>
-    <w:lsdException w:name="Medium List 1 Accent 3" w:uiPriority="65"/>
-    <w:lsdException w:name="Medium List 2 Accent 3" w:uiPriority="66"/>
-    <w:lsdException w:name="Medium Grid 1 Accent 3" w:uiPriority="67"/>
-    <w:lsdException w:name="Medium Grid 2 Accent 3" w:uiPriority="68"/>
-    <w:lsdException w:name="Medium Grid 3 Accent 3" w:uiPriority="69"/>
-    <w:lsdException w:name="Dark List Accent 3" w:uiPriority="70"/>
-    <w:lsdException w:name="Colorful Shading Accent 3" w:uiPriority="71"/>
-    <w:lsdException w:name="Colorful List Accent 3" w:uiPriority="72"/>
-    <w:lsdException w:name="Colorful Grid Accent 3" w:uiPriority="73"/>
-    <w:lsdException w:name="Light Shading Accent 4" w:uiPriority="60"/>
-    <w:lsdException w:name="Light List Accent 4" w:uiPriority="61"/>
-    <w:lsdException w:name="Light Grid Accent 4" w:uiPriority="62"/>
-    <w:lsdException w:name="Medium Shading 1 Accent 4" w:uiPriority="63"/>
-    <w:lsdException w:name="Medium Shading 2 Accent 4" w:uiPriority="64"/>
-    <w:lsdException w:name="Medium List 1 Accent 4" w:uiPriority="65"/>
-    <w:lsdException w:name="Medium List 2 Accent 4" w:uiPriority="66"/>
-    <w:lsdException w:name="Medium Grid 1 Accent 4" w:uiPriority="67"/>
-    <w:lsdException w:name="Medium Grid 2 Accent 4" w:uiPriority="68"/>
-    <w:lsdException w:name="Medium Grid 3 Accent 4" w:uiPriority="69"/>
-    <w:lsdException w:name="Dark List Accent 4" w:uiPriority="70"/>
-    <w:lsdException w:name="Colorful Shading Accent 4" w:uiPriority="71"/>
-    <w:lsdException w:name="Colorful List Accent 4" w:uiPriority="72"/>
-    <w:lsdException w:name="Colorful Grid Accent 4" w:uiPriority="73"/>
-    <w:lsdException w:name="Light Shading Accent 5" w:uiPriority="60"/>
-    <w:lsdException w:name="Light List Accent 5" w:uiPriority="61"/>
-    <w:lsdException w:name="Light Grid Accent 5" w:uiPriority="62"/>
-    <w:lsdException w:name="Medium Shading 1 Accent 5" w:uiPriority="63"/>
-    <w:lsdException w:name="Medium Shading 2 Accent 5" w:uiPriority="64"/>
-    <w:lsdException w:name="Medium List 1 Accent 5" w:uiPriority="65"/>
-    <w:lsdException w:name="Medium List 2 Accent 5" w:uiPriority="66"/>
-    <w:lsdException w:name="Medium Grid 1 Accent 5" w:uiPriority="67"/>
-    <w:lsdException w:name="Medium Grid 2 Accent 5" w:uiPriority="68"/>
-    <w:lsdException w:name="Medium Grid 3 Accent 5" w:uiPriority="69"/>
-    <w:lsdException w:name="Dark List Accent 5" w:uiPriority="70"/>
-    <w:lsdException w:name="Colorful Shading Accent 5" w:uiPriority="71"/>
-    <w:lsdException w:name="Colorful List Accent 5" w:uiPriority="72"/>
-    <w:lsdException w:name="Colorful Grid Accent 5" w:uiPriority="73"/>
-    <w:lsdException w:name="Light Shading Accent 6" w:uiPriority="60"/>
-    <w:lsdException w:name="Light List Accent 6" w:uiPriority="61"/>
-    <w:lsdException w:name="Light Grid Accent 6" w:uiPriority="62"/>
-    <w:lsdException w:name="Medium Shading 1 Accent 6" w:uiPriority="63"/>
-    <w:lsdException w:name="Medium Shading 2 Accent 6" w:uiPriority="64"/>
-    <w:lsdException w:name="Medium List 1 Accent 6" w:uiPriority="65"/>
-    <w:lsdException w:name="Medium List 2 Accent 6" w:uiPriority="66"/>
-    <w:lsdException w:name="Medium Grid 1 Accent 6" w:uiPriority="67"/>
-    <w:lsdException w:name="Medium Grid 2 Accent 6" w:uiPriority="68"/>
-    <w:lsdException w:name="Medium Grid 3 Accent 6" w:uiPriority="69"/>
-    <w:lsdException w:name="Dark List Accent 6" w:uiPriority="70"/>
-    <w:lsdException w:name="Colorful Shading Accent 6" w:uiPriority="71"/>
-    <w:lsdException w:name="Colorful List Accent 6" w:uiPriority="72"/>
-    <w:lsdException w:name="Colorful Grid Accent 6" w:uiPriority="73"/>
-    <w:lsdException w:name="Subtle Emphasis" w:uiPriority="19" w:qFormat="1"/>
-    <w:lsdException w:name="Intense Emphasis" w:uiPriority="21" w:qFormat="1"/>
-    <w:lsdException w:name="Subtle Reference" w:uiPriority="31" w:qFormat="1"/>
-    <w:lsdException w:name="Intense Reference" w:uiPriority="32" w:qFormat="1"/>
-    <w:lsdException w:name="Book Title" w:uiPriority="33" w:qFormat="1"/>
-    <w:lsdException w:name="Bibliography" w:semiHidden="1" w:uiPriority="37" w:unhideWhenUsed="1"/>
-    <w:lsdException w:name="TOC Heading" w:semiHidden="1" w:uiPriority="39" w:unhideWhenUsed="1" w:qFormat="1"/>
-    <w:lsdException w:name="Plain Table 1" w:uiPriority="41"/>
-    <w:lsdException w:name="Plain Table 2" w:uiPriority="42"/>
-    <w:lsdException w:name="Plain Table 3" w:uiPriority="43"/>
-    <w:lsdException w:name="Plain Table 4" w:uiPriority="44"/>
-    <w:lsdException w:name="Plain Table 5" w:uiPriority="45"/>
-    <w:lsdException w:name="Grid Table Light" w:uiPriority="40"/>
-    <w:lsdException w:name="Grid Table 1 Light" w:uiPriority="46"/>
-    <w:lsdException w:name="Grid Table 2" w:uiPriority="47"/>
-    <w:lsdException w:name="Grid Table 3" w:uiPriority="48"/>
-    <w:lsdException w:name="Grid Table 4" w:uiPriority="49"/>
-    <w:lsdException w:name="Grid Table 5 Dark" w:uiPriority="50"/>
-    <w:lsdException w:name="Grid Table 6 Colorful" w:uiPriority="51"/>
-    <w:lsdException w:name="Grid Table 7 Colorful" w:uiPriority="52"/>
-    <w:lsdException w:name="Grid Table 1 Light Accent 1" w:uiPriority="46"/>
-    <w:lsdException w:name="Grid Table 2 Accent 1" w:uiPriority="47"/>
-    <w:lsdException w:name="Grid Table 3 Accent 1" w:uiPriority="48"/>
-    <w:lsdException w:name="Grid Table 4 Accent 1" w:uiPriority="49"/>
-    <w:lsdException w:name="Grid Table 5 Dark Accent 1" w:uiPriority="50"/>
-    <w:lsdException w:name="Grid Table 6 Colorful Accent 1" w:uiPriority="51"/>
-    <w:lsdException w:name="Grid Table 7 Colorful Accent 1" w:uiPriority="52"/>
-    <w:lsdException w:name="Grid Table 1 Light Accent 2" w:uiPriority="46"/>
-    <w:lsdException w:name="Grid Table 2 Accent 2" w:uiPriority="47"/>
-    <w:lsdException w:name="Grid Table 3 Accent 2" w:uiPriority="48"/>
-    <w:lsdException w:name="Grid Table 4 Accent 2" w:uiPriority="49"/>
-    <w:lsdException w:name="Grid Table 5 Dark Accent 2" w:uiPriority="50"/>
-    <w:lsdException w:name="Grid Table 6 Colorful Accent 2" w:uiPriority="51"/>
-    <w:lsdException w:name="Grid Table 7 Colorful Accent 2" w:uiPriority="52"/>
-    <w:lsdException w:name="Grid Table 1 Light Accent 3" w:uiPriority="46"/>
-    <w:lsdException w:name="Grid Table 2 Accent 3" w:uiPriority="47"/>
-    <w:lsdException w:name="Grid Table 3 Accent 3" w:uiPriority="48"/>
-    <w:lsdException w:name="Grid Table 4 Accent 3" w:uiPriority="49"/>
-    <w:lsdException w:name="Grid Table 5 Dark Accent 3" w:uiPriority="50"/>
-    <w:lsdException w:name="Grid Table 6 Colorful Accent 3" w:uiPriority="51"/>
-    <w:lsdException w:name="Grid Table 7 Colorful Accent 3" w:uiPriority="52"/>
-    <w:lsdException w:name="Grid Table 1 Light Accent 4" w:uiPriority="46"/>
-    <w:lsdException w:name="Grid Table 2 Accent 4" w:uiPriority="47"/>
-    <w:lsdException w:name="Grid Table 3 Accent 4" w:uiPriority="48"/>
-    <w:lsdException w:name="Grid Table 4 Accent 4" w:uiPriority="49"/>
-    <w:lsdException w:name="Grid Table 5 Dark Accent 4" w:uiPriority="50"/>
-    <w:lsdException w:name="Grid Table 6 Colorful Accent 4" w:uiPriority="51"/>
-    <w:lsdException w:name="Grid Table 7 Colorful Accent 4" w:uiPriority="52"/>
-    <w:lsdException w:name="Grid Table 1 Light Accent 5" w:uiPriority="46"/>
-    <w:lsdException w:name="Grid Table 2 Accent 5" w:uiPriority="47"/>
-    <w:lsdException w:name="Grid Table 3 Accent 5" w:uiPriority="48"/>
-    <w:lsdException w:name="Grid Table 4 Accent 5" w:uiPriority="49"/>
-    <w:lsdException w:name="Grid Table 5 Dark Accent 5" w:uiPriority="50"/>
-    <w:lsdException w:name="Grid Table 6 Colorful Accent 5" w:uiPriority="51"/>
-    <w:lsdException w:name="Grid Table 7 Colorful Accent 5" w:uiPriority="52"/>
-    <w:lsdException w:name="Grid Table 1 Light Accent 6" w:uiPriority="46"/>
-    <w:lsdException w:name="Grid Table 2 Accent 6" w:uiPriority="47"/>
-    <w:lsdException w:name="Grid Table 3 Accent 6" w:uiPriority="48"/>
-    <w:lsdException w:name="Grid Table 4 Accent 6" w:uiPriority="49"/>
-    <w:lsdException w:name="Grid Table 5 Dark Accent 6" w:uiPriority="50"/>
-    <w:lsdException w:name="Grid Table 6 Colorful Accent 6" w:uiPriority="51"/>
-    <w:lsdException w:name="Grid Table 7 Colorful Accent 6" w:uiPriority="52"/>
-    <w:lsdException w:name="List Table 1 Light" w:uiPriority="46"/>
-    <w:lsdException w:name="List Table 2" w:uiPriority="47"/>
-    <w:lsdException w:name="List Table 3" w:uiPriority="48"/>
-    <w:lsdException w:name="List Table 4" w:uiPriority="49"/>
-    <w:lsdException w:name="List Table 5 Dark" w:uiPriority="50"/>
-    <w:lsdException w:name="List Table 6 Colorful" w:uiPriority="51"/>
-    <w:lsdException w:name="List Table 7 Colorful" w:uiPriority="52"/>
-    <w:lsdException w:name="List Table 1 Light Accent 1" w:uiPriority="46"/>
-    <w:lsdException w:name="List Table 2 Accent 1" w:uiPriority="47"/>
-    <w:lsdException w:name="List Table 3 Accent 1" w:uiPriority="48"/>
-    <w:lsdException w:name="List Table 4 Accent 1" w:uiPriority="49"/>
-    <w:lsdException w:name="List Table 5 Dark Accent 1" w:uiPriority="50"/>
-    <w:lsdException w:name="List Table 6 Colorful Accent 1" w:uiPriority="51"/>
-    <w:lsdException w:name="List Table 7 Colorful Accent 1" w:uiPriority="52"/>
-    <w:lsdException w:name="List Table 1 Light Accent 2" w:uiPriority="46"/>
-    <w:lsdException w:name="List Table 2 Accent 2" w:uiPriority="47"/>
-    <w:lsdException w:name="List Table 3 Accent 2" w:uiPriority="48"/>
-    <w:lsdException w:name="List Table 4 Accent 2" w:uiPriority="49"/>
-    <w:lsdException w:name="List Table 5 Dark Accent 2" w:uiPriority="50"/>
-    <w:lsdException w:name="List Table 6 Colorful Accent 2" w:uiPriority="51"/>
-    <w:lsdException w:name="List Table 7 Colorful Accent 2" w:uiPriority="52"/>
-    <w:lsdException w:name="List Table 1 Light Accent 3" w:uiPriority="46"/>
-    <w:lsdException w:name="List Table 2 Accent 3" w:uiPriority="47"/>
-    <w:lsdException w:name="List Table 3 Accent 3" w:uiPriority="48"/>
-    <w:lsdException w:name="List Table 4 Accent 3" w:uiPriority="49"/>
-    <w:lsdException w:name="List Table 5 Dark Accent 3" w:uiPriority="50"/>
-    <w:lsdException w:name="List Table 6 Colorful Accent 3" w:uiPriority="51"/>
-    <w:lsdException w:name="List Table 7 Colorful Accent 3" w:uiPriority="52"/>
-    <w:lsdException w:name="List Table 1 Light Accent 4" w:uiPriority="46"/>
-    <w:lsdException w:name="List Table 2 Accent 4" w:uiPriority="47"/>
-    <w:lsdException w:name="List Table 3 Accent 4" w:uiPriority="48"/>
-    <w:lsdException w:name="List Table 4 Accent 4" w:uiPriority="49"/>
-    <w:lsdException w:name="List Table 5 Dark Accent 4" w:uiPriority="50"/>
-    <w:lsdException w:name="List Table 6 Colorful Accent 4" w:uiPriority="51"/>
-    <w:lsdException w:name="List Table 7 Colorful Accent 4" w:uiPriority="52"/>
-    <w:lsdException w:name="List Table 1 Light Accent 5" w:uiPriority="46"/>
-    <w:lsdException w:name="List Table 2 Accent 5" w:uiPriority="47"/>
-    <w:lsdException w:name="List Table 3 Accent 5" w:uiPriority="48"/>
-    <w:lsdException w:name="List Table 4 Accent 5" w:uiPriority="49"/>
-    <w:lsdException w:name="List Table 5 Dark Accent 5" w:uiPriority="50"/>
-    <w:lsdException w:name="List Table 6 Colorful Accent 5" w:uiPriority="51"/>
-    <w:lsdException w:name="List Table 7 Colorful Accent 5" w:uiPriority="52"/>
-    <w:lsdException w:name="List Table 1 Light Accent 6" w:uiPriority="46"/>
-    <w:lsdException w:name="List Table 2 Accent 6" w:uiPriority="47"/>
-    <w:lsdException w:name="List Table 3 Accent 6" w:uiPriority="48"/>
-    <w:lsdException w:name="List Table 4 Accent 6" w:uiPriority="49"/>
-    <w:lsdException w:name="List Table 5 Dark Accent 6" w:uiPriority="50"/>
-    <w:lsdException w:name="List Table 6 Colorful Accent 6" w:uiPriority="51"/>
-    <w:lsdException w:name="List Table 7 Colorful Accent 6" w:uiPriority="52"/>
+  <w:latentStyles w:defLockedState="0" w:defUIPriority="99" w:defSemiHidden="1" w:defUnhideWhenUsed="1" w:defQFormat="0" w:count="267">
+    <w:lsdException w:name="Normal" w:semiHidden="0" w:uiPriority="0" w:unhideWhenUsed="0" w:qFormat="1"/>
+    <w:lsdException w:name="heading 1" w:semiHidden="0" w:uiPriority="9" w:unhideWhenUsed="0" w:qFormat="1"/>
+    <w:lsdException w:name="heading 2" w:uiPriority="9" w:qFormat="1"/>
+    <w:lsdException w:name="heading 3" w:uiPriority="9" w:qFormat="1"/>
+    <w:lsdException w:name="heading 4" w:uiPriority="9" w:qFormat="1"/>
+    <w:lsdException w:name="heading 5" w:uiPriority="9" w:qFormat="1"/>
+    <w:lsdException w:name="heading 6" w:uiPriority="9" w:qFormat="1"/>
+    <w:lsdException w:name="heading 7" w:uiPriority="9" w:qFormat="1"/>
+    <w:lsdException w:name="heading 8" w:uiPriority="9" w:qFormat="1"/>
+    <w:lsdException w:name="heading 9" w:uiPriority="9" w:qFormat="1"/>
+    <w:lsdException w:name="toc 1" w:uiPriority="39"/>
+    <w:lsdException w:name="toc 2" w:uiPriority="39"/>
+    <w:lsdException w:name="toc 3" w:uiPriority="39"/>
+    <w:lsdException w:name="toc 4" w:uiPriority="39"/>
+    <w:lsdException w:name="toc 5" w:uiPriority="39"/>
+    <w:lsdException w:name="toc 6" w:uiPriority="39"/>
+    <w:lsdException w:name="toc 7" w:uiPriority="39"/>
+    <w:lsdException w:name="toc 8" w:uiPriority="39"/>
+    <w:lsdException w:name="toc 9" w:uiPriority="39"/>
+    <w:lsdException w:name="caption" w:uiPriority="35" w:qFormat="1"/>
+    <w:lsdException w:name="Title" w:semiHidden="0" w:uiPriority="10" w:unhideWhenUsed="0" w:qFormat="1"/>
+    <w:lsdException w:name="Default Paragraph Font" w:uiPriority="1"/>
+    <w:lsdException w:name="Subtitle" w:semiHidden="0" w:uiPriority="11" w:unhideWhenUsed="0" w:qFormat="1"/>
+    <w:lsdException w:name="Strong" w:semiHidden="0" w:uiPriority="22" w:unhideWhenUsed="0" w:qFormat="1"/>
+    <w:lsdException w:name="Emphasis" w:semiHidden="0" w:uiPriority="20" w:unhideWhenUsed="0" w:qFormat="1"/>
+    <w:lsdException w:name="Table Grid" w:semiHidden="0" w:uiPriority="59" w:unhideWhenUsed="0"/>
+    <w:lsdException w:name="Placeholder Text" w:unhideWhenUsed="0"/>
+    <w:lsdException w:name="No Spacing" w:semiHidden="0" w:uiPriority="1" w:unhideWhenUsed="0" w:qFormat="1"/>
+    <w:lsdException w:name="Light Shading" w:semiHidden="0" w:uiPriority="60" w:unhideWhenUsed="0"/>
+    <w:lsdException w:name="Light List" w:semiHidden="0" w:uiPriority="61" w:unhideWhenUsed="0"/>
+    <w:lsdException w:name="Light Grid" w:semiHidden="0" w:uiPriority="62" w:unhideWhenUsed="0"/>
+    <w:lsdException w:name="Medium Shading 1" w:semiHidden="0" w:uiPriority="63" w:unhideWhenUsed="0"/>
+    <w:lsdException w:name="Medium Shading 2" w:semiHidden="0" w:uiPriority="64" w:unhideWhenUsed="0"/>
+    <w:lsdException w:name="Medium List 1" w:semiHidden="0" w:uiPriority="65" w:unhideWhenUsed="0"/>
+    <w:lsdException w:name="Medium List 2" w:semiHidden="0" w:uiPriority="66" w:unhideWhenUsed="0"/>
+    <w:lsdException w:name="Medium Grid 1" w:semiHidden="0" w:uiPriority="67" w:unhideWhenUsed="0"/>
+    <w:lsdException w:name="Medium Grid 2" w:semiHidden="0" w:uiPriority="68" w:unhideWhenUsed="0"/>
+    <w:lsdException w:name="Medium Grid 3" w:semiHidden="0" w:uiPriority="69" w:unhideWhenUsed="0"/>
+    <w:lsdException w:name="Dark List" w:semiHidden="0" w:uiPriority="70" w:unhideWhenUsed="0"/>
+    <w:lsdException w:name="Colorful Shading" w:semiHidden="0" w:uiPriority="71" w:unhideWhenUsed="0"/>
+    <w:lsdException w:name="Colorful List" w:semiHidden="0" w:uiPriority="72" w:unhideWhenUsed="0"/>
+    <w:lsdException w:name="Colorful Grid" w:semiHidden="0" w:uiPriority="73" w:unhideWhenUsed="0"/>
+    <w:lsdException w:name="Light Shading Accent 1" w:semiHidden="0" w:uiPriority="60" w:unhideWhenUsed="0"/>
+    <w:lsdException w:name="Light List Accent 1" w:semiHidden="0" w:uiPriority="61" w:unhideWhenUsed="0"/>
+    <w:lsdException w:name="Light Grid Accent 1" w:semiHidden="0" w:uiPriority="62" w:unhideWhenUsed="0"/>
+    <w:lsdException w:name="Medium Shading 1 Accent 1" w:semiHidden="0" w:uiPriority="63" w:unhideWhenUsed="0"/>
+    <w:lsdException w:name="Medium Shading 2 Accent 1" w:semiHidden="0" w:uiPriority="64" w:unhideWhenUsed="0"/>
+    <w:lsdException w:name="Medium List 1 Accent 1" w:semiHidden="0" w:uiPriority="65" w:unhideWhenUsed="0"/>
+    <w:lsdException w:name="Revision" w:unhideWhenUsed="0"/>
+    <w:lsdException w:name="List Paragraph" w:semiHidden="0" w:uiPriority="34" w:unhideWhenUsed="0" w:qFormat="1"/>
+    <w:lsdException w:name="Quote" w:semiHidden="0" w:uiPriority="29" w:unhideWhenUsed="0" w:qFormat="1"/>
+    <w:lsdException w:name="Intense Quote" w:semiHidden="0" w:uiPriority="30" w:unhideWhenUsed="0" w:qFormat="1"/>
+    <w:lsdException w:name="Medium List 2 Accent 1" w:semiHidden="0" w:uiPriority="66" w:unhideWhenUsed="0"/>
+    <w:lsdException w:name="Medium Grid 1 Accent 1" w:semiHidden="0" w:uiPriority="67" w:unhideWhenUsed="0"/>
+    <w:lsdException w:name="Medium Grid 2 Accent 1" w:semiHidden="0" w:uiPriority="68" w:unhideWhenUsed="0"/>
+    <w:lsdException w:name="Medium Grid 3 Accent 1" w:semiHidden="0" w:uiPriority="69" w:unhideWhenUsed="0"/>
+    <w:lsdException w:name="Dark List Accent 1" w:semiHidden="0" w:uiPriority="70" w:unhideWhenUsed="0"/>
+    <w:lsdException w:name="Colorful Shading Accent 1" w:semiHidden="0" w:uiPriority="71" w:unhideWhenUsed="0"/>
+    <w:lsdException w:name="Colorful List Accent 1" w:semiHidden="0" w:uiPriority="72" w:unhideWhenUsed="0"/>
+    <w:lsdException w:name="Colorful Grid Accent 1" w:semiHidden="0" w:uiPriority="73" w:unhideWhenUsed="0"/>
+    <w:lsdException w:name="Light Shading Accent 2" w:semiHidden="0" w:uiPriority="60" w:unhideWhenUsed="0"/>
+    <w:lsdException w:name="Light List Accent 2" w:semiHidden="0" w:uiPriority="61" w:unhideWhenUsed="0"/>
+    <w:lsdException w:name="Light Grid Accent 2" w:semiHidden="0" w:uiPriority="62" w:unhideWhenUsed="0"/>
+    <w:lsdException w:name="Medium Shading 1 Accent 2" w:semiHidden="0" w:uiPriority="63" w:unhideWhenUsed="0"/>
+    <w:lsdException w:name="Medium Shading 2 Accent 2" w:semiHidden="0" w:uiPriority="64" w:unhideWhenUsed="0"/>
+    <w:lsdException w:name="Medium List 1 Accent 2" w:semiHidden="0" w:uiPriority="65" w:unhideWhenUsed="0"/>
+    <w:lsdException w:name="Medium List 2 Accent 2" w:semiHidden="0" w:uiPriority="66" w:unhideWhenUsed="0"/>
+    <w:lsdException w:name="Medium Grid 1 Accent 2" w:semiHidden="0" w:uiPriority="67" w:unhideWhenUsed="0"/>
+    <w:lsdException w:name="Medium Grid 2 Accent 2" w:semiHidden="0" w:uiPriority="68" w:unhideWhenUsed="0"/>
+    <w:lsdException w:name="Medium Grid 3 Accent 2" w:semiHidden="0" w:uiPriority="69" w:unhideWhenUsed="0"/>
+    <w:lsdException w:name="Dark List Accent 2" w:semiHidden="0" w:uiPriority="70" w:unhideWhenUsed="0"/>
+    <w:lsdException w:name="Colorful Shading Accent 2" w:semiHidden="0" w:uiPriority="71" w:unhideWhenUsed="0"/>
+    <w:lsdException w:name="Colorful List Accent 2" w:semiHidden="0" w:uiPriority="72" w:unhideWhenUsed="0"/>
+    <w:lsdException w:name="Colorful Grid Accent 2" w:semiHidden="0" w:uiPriority="73" w:unhideWhenUsed="0"/>
+    <w:lsdException w:name="Light Shading Accent 3" w:semiHidden="0" w:uiPriority="60" w:unhideWhenUsed="0"/>
+    <w:lsdException w:name="Light List Accent 3" w:semiHidden="0" w:uiPriority="61" w:unhideWhenUsed="0"/>
+    <w:lsdException w:name="Light Grid Accent 3" w:semiHidden="0" w:uiPriority="62" w:unhideWhenUsed="0"/>
+    <w:lsdException w:name="Medium Shading 1 Accent 3" w:semiHidden="0" w:uiPriority="63" w:unhideWhenUsed="0"/>
+    <w:lsdException w:name="Medium Shading 2 Accent 3" w:semiHidden="0" w:uiPriority="64" w:unhideWhenUsed="0"/>
+    <w:lsdException w:name="Medium List 1 Accent 3" w:semiHidden="0" w:uiPriority="65" w:unhideWhenUsed="0"/>
+    <w:lsdException w:name="Medium List 2 Accent 3" w:semiHidden="0" w:uiPriority="66" w:unhideWhenUsed="0"/>
+    <w:lsdException w:name="Medium Grid 1 Accent 3" w:semiHidden="0" w:uiPriority="67" w:unhideWhenUsed="0"/>
+    <w:lsdException w:name="Medium Grid 2 Accent 3" w:semiHidden="0" w:uiPriority="68" w:unhideWhenUsed="0"/>
+    <w:lsdException w:name="Medium Grid 3 Accent 3" w:semiHidden="0" w:uiPriority="69" w:unhideWhenUsed="0"/>
+    <w:lsdException w:name="Dark List Accent 3" w:semiHidden="0" w:uiPriority="70" w:unhideWhenUsed="0"/>
+    <w:lsdException w:name="Colorful Shading Accent 3" w:semiHidden="0" w:uiPriority="71" w:unhideWhenUsed="0"/>
+    <w:lsdException w:name="Colorful List Accent 3" w:semiHidden="0" w:uiPriority="72" w:unhideWhenUsed="0"/>
+    <w:lsdException w:name="Colorful Grid Accent 3" w:semiHidden="0" w:uiPriority="73" w:unhideWhenUsed="0"/>
+    <w:lsdException w:name="Light Shading Accent 4" w:semiHidden="0" w:uiPriority="60" w:unhideWhenUsed="0"/>
+    <w:lsdException w:name="Light List Accent 4" w:semiHidden="0" w:uiPriority="61" w:unhideWhenUsed="0"/>
+    <w:lsdException w:name="Light Grid Accent 4" w:semiHidden="0" w:uiPriority="62" w:unhideWhenUsed="0"/>
+    <w:lsdException w:name="Medium Shading 1 Accent 4" w:semiHidden="0" w:uiPriority="63" w:unhideWhenUsed="0"/>
+    <w:lsdException w:name="Medium Shading 2 Accent 4" w:semiHidden="0" w:uiPriority="64" w:unhideWhenUsed="0"/>
+    <w:lsdException w:name="Medium List 1 Accent 4" w:semiHidden="0" w:uiPriority="65" w:unhideWhenUsed="0"/>
+    <w:lsdException w:name="Medium List 2 Accent 4" w:semiHidden="0" w:uiPriority="66" w:unhideWhenUsed="0"/>
+    <w:lsdException w:name="Medium Grid 1 Accent 4" w:semiHidden="0" w:uiPriority="67" w:unhideWhenUsed="0"/>
+    <w:lsdException w:name="Medium Grid 2 Accent 4" w:semiHidden="0" w:uiPriority="68" w:unhideWhenUsed="0"/>
+    <w:lsdException w:name="Medium Grid 3 Accent 4" w:semiHidden="0" w:uiPriority="69" w:unhideWhenUsed="0"/>
+    <w:lsdException w:name="Dark List Accent 4" w:semiHidden="0" w:uiPriority="70" w:unhideWhenUsed="0"/>
+    <w:lsdException w:name="Colorful Shading Accent 4" w:semiHidden="0" w:uiPriority="71" w:unhideWhenUsed="0"/>
+    <w:lsdException w:name="Colorful List Accent 4" w:semiHidden="0" w:uiPriority="72" w:unhideWhenUsed="0"/>
+    <w:lsdException w:name="Colorful Grid Accent 4" w:semiHidden="0" w:uiPriority="73" w:unhideWhenUsed="0"/>
+    <w:lsdException w:name="Light Shading Accent 5" w:semiHidden="0" w:uiPriority="60" w:unhideWhenUsed="0"/>
+    <w:lsdException w:name="Light List Accent 5" w:semiHidden="0" w:uiPriority="61" w:unhideWhenUsed="0"/>
+    <w:lsdException w:name="Light Grid Accent 5" w:semiHidden="0" w:uiPriority="62" w:unhideWhenUsed="0"/>
+    <w:lsdException w:name="Medium Shading 1 Accent 5" w:semiHidden="0" w:uiPriority="63" w:unhideWhenUsed="0"/>
+    <w:lsdException w:name="Medium Shading 2 Accent 5" w:semiHidden="0" w:uiPriority="64" w:unhideWhenUsed="0"/>
+    <w:lsdException w:name="Medium List 1 Accent 5" w:semiHidden="0" w:uiPriority="65" w:unhideWhenUsed="0"/>
+    <w:lsdException w:name="Medium List 2 Accent 5" w:semiHidden="0" w:uiPriority="66" w:unhideWhenUsed="0"/>
+    <w:lsdException w:name="Medium Grid 1 Accent 5" w:semiHidden="0" w:uiPriority="67" w:unhideWhenUsed="0"/>
+    <w:lsdException w:name="Medium Grid 2 Accent 5" w:semiHidden="0" w:uiPriority="68" w:unhideWhenUsed="0"/>
+    <w:lsdException w:name="Medium Grid 3 Accent 5" w:semiHidden="0" w:uiPriority="69" w:unhideWhenUsed="0"/>
+    <w:lsdException w:name="Dark List Accent 5" w:semiHidden="0" w:uiPriority="70" w:unhideWhenUsed="0"/>
+    <w:lsdException w:name="Colorful Shading Accent 5" w:semiHidden="0" w:uiPriority="71" w:unhideWhenUsed="0"/>
+    <w:lsdException w:name="Colorful List Accent 5" w:semiHidden="0" w:uiPriority="72" w:unhideWhenUsed="0"/>
+    <w:lsdException w:name="Colorful Grid Accent 5" w:semiHidden="0" w:uiPriority="73" w:unhideWhenUsed="0"/>
+    <w:lsdException w:name="Light Shading Accent 6" w:semiHidden="0" w:uiPriority="60" w:unhideWhenUsed="0"/>
+    <w:lsdException w:name="Light List Accent 6" w:semiHidden="0" w:uiPriority="61" w:unhideWhenUsed="0"/>
+    <w:lsdException w:name="Light Grid Accent 6" w:semiHidden="0" w:uiPriority="62" w:unhideWhenUsed="0"/>
+    <w:lsdException w:name="Medium Shading 1 Accent 6" w:semiHidden="0" w:uiPriority="63" w:unhideWhenUsed="0"/>
+    <w:lsdException w:name="Medium Shading 2 Accent 6" w:semiHidden="0" w:uiPriority="64" w:unhideWhenUsed="0"/>
+    <w:lsdException w:name="Medium List 1 Accent 6" w:semiHidden="0" w:uiPriority="65" w:unhideWhenUsed="0"/>
+    <w:lsdException w:name="Medium List 2 Accent 6" w:semiHidden="0" w:uiPriority="66" w:unhideWhenUsed="0"/>
+    <w:lsdException w:name="Medium Grid 1 Accent 6" w:semiHidden="0" w:uiPriority="67" w:unhideWhenUsed="0"/>
+    <w:lsdException w:name="Medium Grid 2 Accent 6" w:semiHidden="0" w:uiPriority="68" w:unhideWhenUsed="0"/>
+    <w:lsdException w:name="Medium Grid 3 Accent 6" w:semiHidden="0" w:uiPriority="69" w:unhideWhenUsed="0"/>
+    <w:lsdException w:name="Dark List Accent 6" w:semiHidden="0" w:uiPriority="70" w:unhideWhenUsed="0"/>
+    <w:lsdException w:name="Colorful Shading Accent 6" w:semiHidden="0" w:uiPriority="71" w:unhideWhenUsed="0"/>
+    <w:lsdException w:name="Colorful List Accent 6" w:semiHidden="0" w:uiPriority="72" w:unhideWhenUsed="0"/>
+    <w:lsdException w:name="Colorful Grid Accent 6" w:semiHidden="0" w:uiPriority="73" w:unhideWhenUsed="0"/>
+    <w:lsdException w:name="Subtle Emphasis" w:semiHidden="0" w:uiPriority="19" w:unhideWhenUsed="0" w:qFormat="1"/>
+    <w:lsdException w:name="Intense Emphasis" w:semiHidden="0" w:uiPriority="21" w:unhideWhenUsed="0" w:qFormat="1"/>
+    <w:lsdException w:name="Subtle Reference" w:semiHidden="0" w:uiPriority="31" w:unhideWhenUsed="0" w:qFormat="1"/>
+    <w:lsdException w:name="Intense Reference" w:semiHidden="0" w:uiPriority="32" w:unhideWhenUsed="0" w:qFormat="1"/>
+    <w:lsdException w:name="Book Title" w:semiHidden="0" w:uiPriority="33" w:unhideWhenUsed="0" w:qFormat="1"/>
+    <w:lsdException w:name="Bibliography" w:uiPriority="37"/>
+    <w:lsdException w:name="TOC Heading" w:uiPriority="39" w:qFormat="1"/>
   </w:latentStyles>
   <w:style w:type="paragraph" w:default="1" w:styleId="Normal">
     <w:name w:val="Normal"/>
@@ -1369,6 +1151,7 @@
     <w:uiPriority w:val="99"/>
     <w:semiHidden/>
     <w:unhideWhenUsed/>
+    <w:qFormat/>
     <w:tblPr>
       <w:tblInd w:w="0" w:type="dxa"/>
       <w:tblCellMar>

</xml_diff>